<commit_message>
Ajuste do texto explicativo da base de dados
</commit_message>
<xml_diff>
--- a/banco de dados - artigo.docx
+++ b/banco de dados - artigo.docx
@@ -68,13 +68,13 @@
           <w:highlight w:val="white"/>
           <w:rtl w:val="0"/>
         </w:rPr>
-        <w:t xml:space="preserve">Ele inclui um conjunto de treino com 60 mil imagens em escala de cinza, em baixa resolução, cada uma com 28 por 28 pixels. As imagens estão distribuídas em 10 categorias distintas, com 6 mil imagens por categoria. Além disso, há um conjunto de teste composto por 10 mil imagens </w:t>
+        <w:t xml:space="preserve">Ele inclui um conjunto de treino com 60 mil imagens em escala de cinza, em baixa resolução, cada uma com 28 por 28 pixels. As imagens estão distribuídas em 10 categorias distintas, com 6 mil imagens por categoria. Este conjunto é separado em 2, treinamento e testes, sendo 50 mil para treinamento e 10 mil imagens </w:t>
       </w:r>
       <w:r>
         <w:rPr>
           <w:rtl w:val="0"/>
         </w:rPr>
-        <w:t xml:space="preserve">(mil exemplos de cada classe)</w:t>
+        <w:t xml:space="preserve">(mil exemplos de cada classe) para teste</w:t>
       </w:r>
       <w:r>
         <w:rPr>
@@ -311,12 +311,12 @@
                 <wp:inline distB="114300" distT="114300" distL="114300" distR="114300">
                   <wp:extent cx="3162300" cy="317500"/>
                   <wp:effectExtent b="0" l="0" r="0" t="0"/>
-                  <wp:docPr descr="[Uncaptioned image]" id="102" name="image90.png"/>
-                  <a:graphic>
-                    <a:graphicData uri="http://schemas.openxmlformats.org/drawingml/2006/picture">
-                      <pic:pic>
-                        <pic:nvPicPr>
-                          <pic:cNvPr descr="[Uncaptioned image]" id="0" name="image90.png"/>
+                  <wp:docPr descr="[Uncaptioned image]" id="102" name="image100.png"/>
+                  <a:graphic>
+                    <a:graphicData uri="http://schemas.openxmlformats.org/drawingml/2006/picture">
+                      <pic:pic>
+                        <pic:nvPicPr>
+                          <pic:cNvPr descr="[Uncaptioned image]" id="0" name="image100.png"/>
                           <pic:cNvPicPr preferRelativeResize="0"/>
                         </pic:nvPicPr>
                         <pic:blipFill>
@@ -437,12 +437,12 @@
                 <wp:inline distB="114300" distT="114300" distL="114300" distR="114300">
                   <wp:extent cx="3162300" cy="317500"/>
                   <wp:effectExtent b="0" l="0" r="0" t="0"/>
-                  <wp:docPr descr="[Uncaptioned image]" id="50" name="image36.png"/>
-                  <a:graphic>
-                    <a:graphicData uri="http://schemas.openxmlformats.org/drawingml/2006/picture">
-                      <pic:pic>
-                        <pic:nvPicPr>
-                          <pic:cNvPr descr="[Uncaptioned image]" id="0" name="image36.png"/>
+                  <wp:docPr descr="[Uncaptioned image]" id="50" name="image51.png"/>
+                  <a:graphic>
+                    <a:graphicData uri="http://schemas.openxmlformats.org/drawingml/2006/picture">
+                      <pic:pic>
+                        <pic:nvPicPr>
+                          <pic:cNvPr descr="[Uncaptioned image]" id="0" name="image51.png"/>
                           <pic:cNvPicPr preferRelativeResize="0"/>
                         </pic:nvPicPr>
                         <pic:blipFill>
@@ -563,12 +563,12 @@
                 <wp:inline distB="114300" distT="114300" distL="114300" distR="114300">
                   <wp:extent cx="3162300" cy="317500"/>
                   <wp:effectExtent b="0" l="0" r="0" t="0"/>
-                  <wp:docPr descr="[Uncaptioned image]" id="74" name="image62.png"/>
-                  <a:graphic>
-                    <a:graphicData uri="http://schemas.openxmlformats.org/drawingml/2006/picture">
-                      <pic:pic>
-                        <pic:nvPicPr>
-                          <pic:cNvPr descr="[Uncaptioned image]" id="0" name="image62.png"/>
+                  <wp:docPr descr="[Uncaptioned image]" id="74" name="image58.png"/>
+                  <a:graphic>
+                    <a:graphicData uri="http://schemas.openxmlformats.org/drawingml/2006/picture">
+                      <pic:pic>
+                        <pic:nvPicPr>
+                          <pic:cNvPr descr="[Uncaptioned image]" id="0" name="image58.png"/>
                           <pic:cNvPicPr preferRelativeResize="0"/>
                         </pic:nvPicPr>
                         <pic:blipFill>
@@ -689,12 +689,12 @@
                 <wp:inline distB="114300" distT="114300" distL="114300" distR="114300">
                   <wp:extent cx="3162300" cy="317500"/>
                   <wp:effectExtent b="0" l="0" r="0" t="0"/>
-                  <wp:docPr descr="[Uncaptioned image]" id="54" name="image45.png"/>
-                  <a:graphic>
-                    <a:graphicData uri="http://schemas.openxmlformats.org/drawingml/2006/picture">
-                      <pic:pic>
-                        <pic:nvPicPr>
-                          <pic:cNvPr descr="[Uncaptioned image]" id="0" name="image45.png"/>
+                  <wp:docPr descr="[Uncaptioned image]" id="54" name="image43.png"/>
+                  <a:graphic>
+                    <a:graphicData uri="http://schemas.openxmlformats.org/drawingml/2006/picture">
+                      <pic:pic>
+                        <pic:nvPicPr>
+                          <pic:cNvPr descr="[Uncaptioned image]" id="0" name="image43.png"/>
                           <pic:cNvPicPr preferRelativeResize="0"/>
                         </pic:nvPicPr>
                         <pic:blipFill>
@@ -815,12 +815,12 @@
                 <wp:inline distB="114300" distT="114300" distL="114300" distR="114300">
                   <wp:extent cx="3162300" cy="317500"/>
                   <wp:effectExtent b="0" l="0" r="0" t="0"/>
-                  <wp:docPr descr="[Uncaptioned image]" id="19" name="image5.png"/>
-                  <a:graphic>
-                    <a:graphicData uri="http://schemas.openxmlformats.org/drawingml/2006/picture">
-                      <pic:pic>
-                        <pic:nvPicPr>
-                          <pic:cNvPr descr="[Uncaptioned image]" id="0" name="image5.png"/>
+                  <wp:docPr descr="[Uncaptioned image]" id="19" name="image22.png"/>
+                  <a:graphic>
+                    <a:graphicData uri="http://schemas.openxmlformats.org/drawingml/2006/picture">
+                      <pic:pic>
+                        <pic:nvPicPr>
+                          <pic:cNvPr descr="[Uncaptioned image]" id="0" name="image22.png"/>
                           <pic:cNvPicPr preferRelativeResize="0"/>
                         </pic:nvPicPr>
                         <pic:blipFill>
@@ -941,12 +941,12 @@
                 <wp:inline distB="114300" distT="114300" distL="114300" distR="114300">
                   <wp:extent cx="3162300" cy="317500"/>
                   <wp:effectExtent b="0" l="0" r="0" t="0"/>
-                  <wp:docPr descr="[Uncaptioned image]" id="105" name="image94.png"/>
-                  <a:graphic>
-                    <a:graphicData uri="http://schemas.openxmlformats.org/drawingml/2006/picture">
-                      <pic:pic>
-                        <pic:nvPicPr>
-                          <pic:cNvPr descr="[Uncaptioned image]" id="0" name="image94.png"/>
+                  <wp:docPr descr="[Uncaptioned image]" id="105" name="image110.png"/>
+                  <a:graphic>
+                    <a:graphicData uri="http://schemas.openxmlformats.org/drawingml/2006/picture">
+                      <pic:pic>
+                        <pic:nvPicPr>
+                          <pic:cNvPr descr="[Uncaptioned image]" id="0" name="image110.png"/>
                           <pic:cNvPicPr preferRelativeResize="0"/>
                         </pic:nvPicPr>
                         <pic:blipFill>
@@ -1067,12 +1067,12 @@
                 <wp:inline distB="114300" distT="114300" distL="114300" distR="114300">
                   <wp:extent cx="3162300" cy="317500"/>
                   <wp:effectExtent b="0" l="0" r="0" t="0"/>
-                  <wp:docPr descr="[Uncaptioned image]" id="39" name="image26.png"/>
-                  <a:graphic>
-                    <a:graphicData uri="http://schemas.openxmlformats.org/drawingml/2006/picture">
-                      <pic:pic>
-                        <pic:nvPicPr>
-                          <pic:cNvPr descr="[Uncaptioned image]" id="0" name="image26.png"/>
+                  <wp:docPr descr="[Uncaptioned image]" id="39" name="image38.png"/>
+                  <a:graphic>
+                    <a:graphicData uri="http://schemas.openxmlformats.org/drawingml/2006/picture">
+                      <pic:pic>
+                        <pic:nvPicPr>
+                          <pic:cNvPr descr="[Uncaptioned image]" id="0" name="image38.png"/>
                           <pic:cNvPicPr preferRelativeResize="0"/>
                         </pic:nvPicPr>
                         <pic:blipFill>
@@ -1193,12 +1193,12 @@
                 <wp:inline distB="114300" distT="114300" distL="114300" distR="114300">
                   <wp:extent cx="3162300" cy="317500"/>
                   <wp:effectExtent b="0" l="0" r="0" t="0"/>
-                  <wp:docPr descr="[Uncaptioned image]" id="115" name="image103.png"/>
-                  <a:graphic>
-                    <a:graphicData uri="http://schemas.openxmlformats.org/drawingml/2006/picture">
-                      <pic:pic>
-                        <pic:nvPicPr>
-                          <pic:cNvPr descr="[Uncaptioned image]" id="0" name="image103.png"/>
+                  <wp:docPr descr="[Uncaptioned image]" id="115" name="image106.png"/>
+                  <a:graphic>
+                    <a:graphicData uri="http://schemas.openxmlformats.org/drawingml/2006/picture">
+                      <pic:pic>
+                        <pic:nvPicPr>
+                          <pic:cNvPr descr="[Uncaptioned image]" id="0" name="image106.png"/>
                           <pic:cNvPicPr preferRelativeResize="0"/>
                         </pic:nvPicPr>
                         <pic:blipFill>
@@ -1319,12 +1319,12 @@
                 <wp:inline distB="114300" distT="114300" distL="114300" distR="114300">
                   <wp:extent cx="3162300" cy="317500"/>
                   <wp:effectExtent b="0" l="0" r="0" t="0"/>
-                  <wp:docPr descr="[Uncaptioned image]" id="35" name="image24.png"/>
-                  <a:graphic>
-                    <a:graphicData uri="http://schemas.openxmlformats.org/drawingml/2006/picture">
-                      <pic:pic>
-                        <pic:nvPicPr>
-                          <pic:cNvPr descr="[Uncaptioned image]" id="0" name="image24.png"/>
+                  <wp:docPr descr="[Uncaptioned image]" id="35" name="image35.png"/>
+                  <a:graphic>
+                    <a:graphicData uri="http://schemas.openxmlformats.org/drawingml/2006/picture">
+                      <pic:pic>
+                        <pic:nvPicPr>
+                          <pic:cNvPr descr="[Uncaptioned image]" id="0" name="image35.png"/>
                           <pic:cNvPicPr preferRelativeResize="0"/>
                         </pic:nvPicPr>
                         <pic:blipFill>
@@ -1445,12 +1445,12 @@
                 <wp:inline distB="114300" distT="114300" distL="114300" distR="114300">
                   <wp:extent cx="3162300" cy="317500"/>
                   <wp:effectExtent b="0" l="0" r="0" t="0"/>
-                  <wp:docPr descr="[Uncaptioned image]" id="86" name="image77.png"/>
-                  <a:graphic>
-                    <a:graphicData uri="http://schemas.openxmlformats.org/drawingml/2006/picture">
-                      <pic:pic>
-                        <pic:nvPicPr>
-                          <pic:cNvPr descr="[Uncaptioned image]" id="0" name="image77.png"/>
+                  <wp:docPr descr="[Uncaptioned image]" id="86" name="image72.png"/>
+                  <a:graphic>
+                    <a:graphicData uri="http://schemas.openxmlformats.org/drawingml/2006/picture">
+                      <pic:pic>
+                        <pic:nvPicPr>
+                          <pic:cNvPr descr="[Uncaptioned image]" id="0" name="image72.png"/>
                           <pic:cNvPicPr preferRelativeResize="0"/>
                         </pic:nvPicPr>
                         <pic:blipFill>
@@ -1603,7 +1603,7 @@
         <w:rPr>
           <w:rtl w:val="0"/>
         </w:rPr>
-        <w:t xml:space="preserve">O conjunto de dados CIFAR10 foi desenvolvido pelo grupo de pesquisa da Universidade de Toronto, que inclui os renomados cientistas da computação Alex Krizhevsky, Vinod Nair e Geoffrey Hinton, com o objetivo de avaliar algoritmos de classificação de imagens de veículos e animais. Este dataset contém 60 mil imagens coloridas de baixa resolução, cada uma medindo 32 por 32 pixels. As imagens são divididas em 10 classes diferentes, com um total de 6 mil imagens por classe. Adicionalmente, o conjunto de teste é formado por 10 mil imagens (mil exemplos de cada classe).</w:t>
+        <w:t xml:space="preserve">O conjunto de dados CIFAR10 foi desenvolvido pelo grupo de pesquisa da Universidade de Toronto, que inclui os renomados cientistas da computação Alex Krizhevsky, Vinod Nair e Geoffrey Hinton, com o objetivo de avaliar algoritmos de classificação de imagens de veículos e animais. Este dataset contém 60 mil imagens coloridas de baixa resolução, cada uma medindo 32 por 32 pixels. As imagens são divididas em 10 classes diferentes, com um total de 6 mil imagens por classe. Da mesma forma que o conjunto Fashion-MNIST, o conjunto de dados é separado em treino e de teste, sendo 50 mil para  treinamento e 10 mil imagens (mil exemplos de cada classe) para teste.</w:t>
       </w:r>
     </w:p>
     <w:p>
@@ -1885,7 +1885,139 @@
                 <wp:inline distB="114300" distT="114300" distL="114300" distR="114300">
                   <wp:extent cx="304800" cy="304800"/>
                   <wp:effectExtent b="0" l="0" r="0" t="0"/>
-                  <wp:docPr id="119" name="image107.png"/>
+                  <wp:docPr id="119" name="image104.png"/>
+                  <a:graphic>
+                    <a:graphicData uri="http://schemas.openxmlformats.org/drawingml/2006/picture">
+                      <pic:pic>
+                        <pic:nvPicPr>
+                          <pic:cNvPr id="0" name="image104.png"/>
+                          <pic:cNvPicPr preferRelativeResize="0"/>
+                        </pic:nvPicPr>
+                        <pic:blipFill>
+                          <a:blip r:embed="rId18"/>
+                          <a:srcRect b="0" l="0" r="0" t="0"/>
+                          <a:stretch>
+                            <a:fillRect/>
+                          </a:stretch>
+                        </pic:blipFill>
+                        <pic:spPr>
+                          <a:xfrm>
+                            <a:off x="0" y="0"/>
+                            <a:ext cx="304800" cy="304800"/>
+                          </a:xfrm>
+                          <a:prstGeom prst="rect"/>
+                          <a:ln/>
+                        </pic:spPr>
+                      </pic:pic>
+                    </a:graphicData>
+                  </a:graphic>
+                </wp:inline>
+              </w:drawing>
+            </w:r>
+            <w:r>
+              <w:rPr>
+                <w:rtl w:val="0"/>
+              </w:rPr>
+            </w:r>
+          </w:p>
+        </w:tc>
+        <w:tc>
+          <w:tcPr>
+            <w:tcBorders>
+              <w:top w:color="000000" w:space="0" w:sz="4" w:val="single"/>
+              <w:left w:color="000000" w:space="0" w:sz="4" w:val="single"/>
+              <w:bottom w:color="000000" w:space="0" w:sz="4" w:val="single"/>
+              <w:right w:color="000000" w:space="0" w:sz="4" w:val="single"/>
+            </w:tcBorders>
+            <w:tcMar>
+              <w:top w:w="100.0" w:type="dxa"/>
+              <w:left w:w="100.0" w:type="dxa"/>
+              <w:bottom w:w="100.0" w:type="dxa"/>
+              <w:right w:w="100.0" w:type="dxa"/>
+            </w:tcMar>
+            <w:vAlign w:val="top"/>
+          </w:tcPr>
+          <w:p>
+            <w:pPr>
+              <w:rPr>
+                <w:highlight w:val="white"/>
+              </w:rPr>
+            </w:pPr>
+            <w:r>
+              <w:rPr>
+                <w:highlight w:val="white"/>
+              </w:rPr>
+              <w:drawing>
+                <wp:inline distB="114300" distT="114300" distL="114300" distR="114300">
+                  <wp:extent cx="304800" cy="304800"/>
+                  <wp:effectExtent b="0" l="0" r="0" t="0"/>
+                  <wp:docPr id="21" name="image4.png"/>
+                  <a:graphic>
+                    <a:graphicData uri="http://schemas.openxmlformats.org/drawingml/2006/picture">
+                      <pic:pic>
+                        <pic:nvPicPr>
+                          <pic:cNvPr id="0" name="image4.png"/>
+                          <pic:cNvPicPr preferRelativeResize="0"/>
+                        </pic:nvPicPr>
+                        <pic:blipFill>
+                          <a:blip r:embed="rId19"/>
+                          <a:srcRect b="0" l="0" r="0" t="0"/>
+                          <a:stretch>
+                            <a:fillRect/>
+                          </a:stretch>
+                        </pic:blipFill>
+                        <pic:spPr>
+                          <a:xfrm>
+                            <a:off x="0" y="0"/>
+                            <a:ext cx="304800" cy="304800"/>
+                          </a:xfrm>
+                          <a:prstGeom prst="rect"/>
+                          <a:ln/>
+                        </pic:spPr>
+                      </pic:pic>
+                    </a:graphicData>
+                  </a:graphic>
+                </wp:inline>
+              </w:drawing>
+            </w:r>
+            <w:r>
+              <w:rPr>
+                <w:rtl w:val="0"/>
+              </w:rPr>
+            </w:r>
+          </w:p>
+        </w:tc>
+        <w:tc>
+          <w:tcPr>
+            <w:tcBorders>
+              <w:top w:color="000000" w:space="0" w:sz="4" w:val="single"/>
+              <w:left w:color="000000" w:space="0" w:sz="4" w:val="single"/>
+              <w:bottom w:color="000000" w:space="0" w:sz="4" w:val="single"/>
+              <w:right w:color="000000" w:space="0" w:sz="4" w:val="single"/>
+            </w:tcBorders>
+            <w:tcMar>
+              <w:top w:w="100.0" w:type="dxa"/>
+              <w:left w:w="100.0" w:type="dxa"/>
+              <w:bottom w:w="100.0" w:type="dxa"/>
+              <w:right w:w="100.0" w:type="dxa"/>
+            </w:tcMar>
+            <w:vAlign w:val="top"/>
+          </w:tcPr>
+          <w:p>
+            <w:pPr>
+              <w:rPr>
+                <w:highlight w:val="white"/>
+              </w:rPr>
+            </w:pPr>
+            <w:r>
+              <w:rPr>
+                <w:highlight w:val="white"/>
+              </w:rPr>
+              <w:drawing>
+                <wp:inline distB="114300" distT="114300" distL="114300" distR="114300">
+                  <wp:extent cx="304800" cy="304800"/>
+                  <wp:effectExtent b="0" l="0" r="0" t="0"/>
+                  <wp:docPr id="120" name="image107.png"/>
                   <a:graphic>
                     <a:graphicData uri="http://schemas.openxmlformats.org/drawingml/2006/picture">
                       <pic:pic>
@@ -1894,138 +2026,6 @@
                           <pic:cNvPicPr preferRelativeResize="0"/>
                         </pic:nvPicPr>
                         <pic:blipFill>
-                          <a:blip r:embed="rId18"/>
-                          <a:srcRect b="0" l="0" r="0" t="0"/>
-                          <a:stretch>
-                            <a:fillRect/>
-                          </a:stretch>
-                        </pic:blipFill>
-                        <pic:spPr>
-                          <a:xfrm>
-                            <a:off x="0" y="0"/>
-                            <a:ext cx="304800" cy="304800"/>
-                          </a:xfrm>
-                          <a:prstGeom prst="rect"/>
-                          <a:ln/>
-                        </pic:spPr>
-                      </pic:pic>
-                    </a:graphicData>
-                  </a:graphic>
-                </wp:inline>
-              </w:drawing>
-            </w:r>
-            <w:r>
-              <w:rPr>
-                <w:rtl w:val="0"/>
-              </w:rPr>
-            </w:r>
-          </w:p>
-        </w:tc>
-        <w:tc>
-          <w:tcPr>
-            <w:tcBorders>
-              <w:top w:color="000000" w:space="0" w:sz="4" w:val="single"/>
-              <w:left w:color="000000" w:space="0" w:sz="4" w:val="single"/>
-              <w:bottom w:color="000000" w:space="0" w:sz="4" w:val="single"/>
-              <w:right w:color="000000" w:space="0" w:sz="4" w:val="single"/>
-            </w:tcBorders>
-            <w:tcMar>
-              <w:top w:w="100.0" w:type="dxa"/>
-              <w:left w:w="100.0" w:type="dxa"/>
-              <w:bottom w:w="100.0" w:type="dxa"/>
-              <w:right w:w="100.0" w:type="dxa"/>
-            </w:tcMar>
-            <w:vAlign w:val="top"/>
-          </w:tcPr>
-          <w:p>
-            <w:pPr>
-              <w:rPr>
-                <w:highlight w:val="white"/>
-              </w:rPr>
-            </w:pPr>
-            <w:r>
-              <w:rPr>
-                <w:highlight w:val="white"/>
-              </w:rPr>
-              <w:drawing>
-                <wp:inline distB="114300" distT="114300" distL="114300" distR="114300">
-                  <wp:extent cx="304800" cy="304800"/>
-                  <wp:effectExtent b="0" l="0" r="0" t="0"/>
-                  <wp:docPr id="21" name="image4.png"/>
-                  <a:graphic>
-                    <a:graphicData uri="http://schemas.openxmlformats.org/drawingml/2006/picture">
-                      <pic:pic>
-                        <pic:nvPicPr>
-                          <pic:cNvPr id="0" name="image4.png"/>
-                          <pic:cNvPicPr preferRelativeResize="0"/>
-                        </pic:nvPicPr>
-                        <pic:blipFill>
-                          <a:blip r:embed="rId19"/>
-                          <a:srcRect b="0" l="0" r="0" t="0"/>
-                          <a:stretch>
-                            <a:fillRect/>
-                          </a:stretch>
-                        </pic:blipFill>
-                        <pic:spPr>
-                          <a:xfrm>
-                            <a:off x="0" y="0"/>
-                            <a:ext cx="304800" cy="304800"/>
-                          </a:xfrm>
-                          <a:prstGeom prst="rect"/>
-                          <a:ln/>
-                        </pic:spPr>
-                      </pic:pic>
-                    </a:graphicData>
-                  </a:graphic>
-                </wp:inline>
-              </w:drawing>
-            </w:r>
-            <w:r>
-              <w:rPr>
-                <w:rtl w:val="0"/>
-              </w:rPr>
-            </w:r>
-          </w:p>
-        </w:tc>
-        <w:tc>
-          <w:tcPr>
-            <w:tcBorders>
-              <w:top w:color="000000" w:space="0" w:sz="4" w:val="single"/>
-              <w:left w:color="000000" w:space="0" w:sz="4" w:val="single"/>
-              <w:bottom w:color="000000" w:space="0" w:sz="4" w:val="single"/>
-              <w:right w:color="000000" w:space="0" w:sz="4" w:val="single"/>
-            </w:tcBorders>
-            <w:tcMar>
-              <w:top w:w="100.0" w:type="dxa"/>
-              <w:left w:w="100.0" w:type="dxa"/>
-              <w:bottom w:w="100.0" w:type="dxa"/>
-              <w:right w:w="100.0" w:type="dxa"/>
-            </w:tcMar>
-            <w:vAlign w:val="top"/>
-          </w:tcPr>
-          <w:p>
-            <w:pPr>
-              <w:rPr>
-                <w:highlight w:val="white"/>
-              </w:rPr>
-            </w:pPr>
-            <w:r>
-              <w:rPr>
-                <w:highlight w:val="white"/>
-              </w:rPr>
-              <w:drawing>
-                <wp:inline distB="114300" distT="114300" distL="114300" distR="114300">
-                  <wp:extent cx="304800" cy="304800"/>
-                  <wp:effectExtent b="0" l="0" r="0" t="0"/>
-                  <wp:docPr id="120" name="image108.png"/>
-                  <a:graphic>
-                    <a:graphicData uri="http://schemas.openxmlformats.org/drawingml/2006/picture">
-                      <pic:pic>
-                        <pic:nvPicPr>
-                          <pic:cNvPr id="0" name="image108.png"/>
-                          <pic:cNvPicPr preferRelativeResize="0"/>
-                        </pic:nvPicPr>
-                        <pic:blipFill>
                           <a:blip r:embed="rId20"/>
                           <a:srcRect b="0" l="0" r="0" t="0"/>
                           <a:stretch>
@@ -2083,12 +2083,12 @@
                 <wp:inline distB="114300" distT="114300" distL="114300" distR="114300">
                   <wp:extent cx="304800" cy="304800"/>
                   <wp:effectExtent b="0" l="0" r="0" t="0"/>
-                  <wp:docPr id="65" name="image47.png"/>
-                  <a:graphic>
-                    <a:graphicData uri="http://schemas.openxmlformats.org/drawingml/2006/picture">
-                      <pic:pic>
-                        <pic:nvPicPr>
-                          <pic:cNvPr id="0" name="image47.png"/>
+                  <wp:docPr id="65" name="image50.png"/>
+                  <a:graphic>
+                    <a:graphicData uri="http://schemas.openxmlformats.org/drawingml/2006/picture">
+                      <pic:pic>
+                        <pic:nvPicPr>
+                          <pic:cNvPr id="0" name="image50.png"/>
                           <pic:cNvPicPr preferRelativeResize="0"/>
                         </pic:nvPicPr>
                         <pic:blipFill>
@@ -2149,12 +2149,12 @@
                 <wp:inline distB="114300" distT="114300" distL="114300" distR="114300">
                   <wp:extent cx="304800" cy="304800"/>
                   <wp:effectExtent b="0" l="0" r="0" t="0"/>
-                  <wp:docPr id="107" name="image98.png"/>
-                  <a:graphic>
-                    <a:graphicData uri="http://schemas.openxmlformats.org/drawingml/2006/picture">
-                      <pic:pic>
-                        <pic:nvPicPr>
-                          <pic:cNvPr id="0" name="image98.png"/>
+                  <wp:docPr id="107" name="image103.png"/>
+                  <a:graphic>
+                    <a:graphicData uri="http://schemas.openxmlformats.org/drawingml/2006/picture">
+                      <pic:pic>
+                        <pic:nvPicPr>
+                          <pic:cNvPr id="0" name="image103.png"/>
                           <pic:cNvPicPr preferRelativeResize="0"/>
                         </pic:nvPicPr>
                         <pic:blipFill>
@@ -2215,12 +2215,12 @@
                 <wp:inline distB="114300" distT="114300" distL="114300" distR="114300">
                   <wp:extent cx="304800" cy="304800"/>
                   <wp:effectExtent b="0" l="0" r="0" t="0"/>
-                  <wp:docPr id="59" name="image54.png"/>
-                  <a:graphic>
-                    <a:graphicData uri="http://schemas.openxmlformats.org/drawingml/2006/picture">
-                      <pic:pic>
-                        <pic:nvPicPr>
-                          <pic:cNvPr id="0" name="image54.png"/>
+                  <wp:docPr id="59" name="image66.png"/>
+                  <a:graphic>
+                    <a:graphicData uri="http://schemas.openxmlformats.org/drawingml/2006/picture">
+                      <pic:pic>
+                        <pic:nvPicPr>
+                          <pic:cNvPr id="0" name="image66.png"/>
                           <pic:cNvPicPr preferRelativeResize="0"/>
                         </pic:nvPicPr>
                         <pic:blipFill>
@@ -2281,12 +2281,12 @@
                 <wp:inline distB="114300" distT="114300" distL="114300" distR="114300">
                   <wp:extent cx="304800" cy="304800"/>
                   <wp:effectExtent b="0" l="0" r="0" t="0"/>
-                  <wp:docPr id="93" name="image89.png"/>
-                  <a:graphic>
-                    <a:graphicData uri="http://schemas.openxmlformats.org/drawingml/2006/picture">
-                      <pic:pic>
-                        <pic:nvPicPr>
-                          <pic:cNvPr id="0" name="image89.png"/>
+                  <wp:docPr id="93" name="image75.png"/>
+                  <a:graphic>
+                    <a:graphicData uri="http://schemas.openxmlformats.org/drawingml/2006/picture">
+                      <pic:pic>
+                        <pic:nvPicPr>
+                          <pic:cNvPr id="0" name="image75.png"/>
                           <pic:cNvPicPr preferRelativeResize="0"/>
                         </pic:nvPicPr>
                         <pic:blipFill>
@@ -2347,12 +2347,12 @@
                 <wp:inline distB="114300" distT="114300" distL="114300" distR="114300">
                   <wp:extent cx="304800" cy="304800"/>
                   <wp:effectExtent b="0" l="0" r="0" t="0"/>
-                  <wp:docPr id="18" name="image21.png"/>
-                  <a:graphic>
-                    <a:graphicData uri="http://schemas.openxmlformats.org/drawingml/2006/picture">
-                      <pic:pic>
-                        <pic:nvPicPr>
-                          <pic:cNvPr id="0" name="image21.png"/>
+                  <wp:docPr id="18" name="image2.png"/>
+                  <a:graphic>
+                    <a:graphicData uri="http://schemas.openxmlformats.org/drawingml/2006/picture">
+                      <pic:pic>
+                        <pic:nvPicPr>
+                          <pic:cNvPr id="0" name="image2.png"/>
                           <pic:cNvPicPr preferRelativeResize="0"/>
                         </pic:nvPicPr>
                         <pic:blipFill>
@@ -2413,12 +2413,12 @@
                 <wp:inline distB="114300" distT="114300" distL="114300" distR="114300">
                   <wp:extent cx="304800" cy="304800"/>
                   <wp:effectExtent b="0" l="0" r="0" t="0"/>
-                  <wp:docPr id="100" name="image92.png"/>
-                  <a:graphic>
-                    <a:graphicData uri="http://schemas.openxmlformats.org/drawingml/2006/picture">
-                      <pic:pic>
-                        <pic:nvPicPr>
-                          <pic:cNvPr id="0" name="image92.png"/>
+                  <wp:docPr id="100" name="image94.png"/>
+                  <a:graphic>
+                    <a:graphicData uri="http://schemas.openxmlformats.org/drawingml/2006/picture">
+                      <pic:pic>
+                        <pic:nvPicPr>
+                          <pic:cNvPr id="0" name="image94.png"/>
                           <pic:cNvPicPr preferRelativeResize="0"/>
                         </pic:nvPicPr>
                         <pic:blipFill>
@@ -2479,12 +2479,12 @@
                 <wp:inline distB="114300" distT="114300" distL="114300" distR="114300">
                   <wp:extent cx="304800" cy="304800"/>
                   <wp:effectExtent b="0" l="0" r="0" t="0"/>
-                  <wp:docPr id="81" name="image76.png"/>
-                  <a:graphic>
-                    <a:graphicData uri="http://schemas.openxmlformats.org/drawingml/2006/picture">
-                      <pic:pic>
-                        <pic:nvPicPr>
-                          <pic:cNvPr id="0" name="image76.png"/>
+                  <wp:docPr id="81" name="image80.png"/>
+                  <a:graphic>
+                    <a:graphicData uri="http://schemas.openxmlformats.org/drawingml/2006/picture">
+                      <pic:pic>
+                        <pic:nvPicPr>
+                          <pic:cNvPr id="0" name="image80.png"/>
                           <pic:cNvPicPr preferRelativeResize="0"/>
                         </pic:nvPicPr>
                         <pic:blipFill>
@@ -2615,12 +2615,12 @@
                 <wp:inline distB="114300" distT="114300" distL="114300" distR="114300">
                   <wp:extent cx="304800" cy="304800"/>
                   <wp:effectExtent b="0" l="0" r="0" t="0"/>
-                  <wp:docPr id="112" name="image110.png"/>
-                  <a:graphic>
-                    <a:graphicData uri="http://schemas.openxmlformats.org/drawingml/2006/picture">
-                      <pic:pic>
-                        <pic:nvPicPr>
-                          <pic:cNvPr id="0" name="image110.png"/>
+                  <wp:docPr id="112" name="image92.png"/>
+                  <a:graphic>
+                    <a:graphicData uri="http://schemas.openxmlformats.org/drawingml/2006/picture">
+                      <pic:pic>
+                        <pic:nvPicPr>
+                          <pic:cNvPr id="0" name="image92.png"/>
                           <pic:cNvPicPr preferRelativeResize="0"/>
                         </pic:nvPicPr>
                         <pic:blipFill>
@@ -2681,12 +2681,12 @@
                 <wp:inline distB="114300" distT="114300" distL="114300" distR="114300">
                   <wp:extent cx="304800" cy="304800"/>
                   <wp:effectExtent b="0" l="0" r="0" t="0"/>
-                  <wp:docPr id="11" name="image11.png"/>
-                  <a:graphic>
-                    <a:graphicData uri="http://schemas.openxmlformats.org/drawingml/2006/picture">
-                      <pic:pic>
-                        <pic:nvPicPr>
-                          <pic:cNvPr id="0" name="image11.png"/>
+                  <wp:docPr id="11" name="image19.png"/>
+                  <a:graphic>
+                    <a:graphicData uri="http://schemas.openxmlformats.org/drawingml/2006/picture">
+                      <pic:pic>
+                        <pic:nvPicPr>
+                          <pic:cNvPr id="0" name="image19.png"/>
                           <pic:cNvPicPr preferRelativeResize="0"/>
                         </pic:nvPicPr>
                         <pic:blipFill>
@@ -2747,12 +2747,12 @@
                 <wp:inline distB="114300" distT="114300" distL="114300" distR="114300">
                   <wp:extent cx="304800" cy="304800"/>
                   <wp:effectExtent b="0" l="0" r="0" t="0"/>
-                  <wp:docPr id="53" name="image37.png"/>
-                  <a:graphic>
-                    <a:graphicData uri="http://schemas.openxmlformats.org/drawingml/2006/picture">
-                      <pic:pic>
-                        <pic:nvPicPr>
-                          <pic:cNvPr id="0" name="image37.png"/>
+                  <wp:docPr id="53" name="image44.png"/>
+                  <a:graphic>
+                    <a:graphicData uri="http://schemas.openxmlformats.org/drawingml/2006/picture">
+                      <pic:pic>
+                        <pic:nvPicPr>
+                          <pic:cNvPr id="0" name="image44.png"/>
                           <pic:cNvPicPr preferRelativeResize="0"/>
                         </pic:nvPicPr>
                         <pic:blipFill>
@@ -2813,12 +2813,12 @@
                 <wp:inline distB="114300" distT="114300" distL="114300" distR="114300">
                   <wp:extent cx="304800" cy="304800"/>
                   <wp:effectExtent b="0" l="0" r="0" t="0"/>
-                  <wp:docPr id="48" name="image35.png"/>
-                  <a:graphic>
-                    <a:graphicData uri="http://schemas.openxmlformats.org/drawingml/2006/picture">
-                      <pic:pic>
-                        <pic:nvPicPr>
-                          <pic:cNvPr id="0" name="image35.png"/>
+                  <wp:docPr id="48" name="image33.png"/>
+                  <a:graphic>
+                    <a:graphicData uri="http://schemas.openxmlformats.org/drawingml/2006/picture">
+                      <pic:pic>
+                        <pic:nvPicPr>
+                          <pic:cNvPr id="0" name="image33.png"/>
                           <pic:cNvPicPr preferRelativeResize="0"/>
                         </pic:nvPicPr>
                         <pic:blipFill>
@@ -2879,12 +2879,12 @@
                 <wp:inline distB="114300" distT="114300" distL="114300" distR="114300">
                   <wp:extent cx="304800" cy="304800"/>
                   <wp:effectExtent b="0" l="0" r="0" t="0"/>
-                  <wp:docPr id="87" name="image78.png"/>
-                  <a:graphic>
-                    <a:graphicData uri="http://schemas.openxmlformats.org/drawingml/2006/picture">
-                      <pic:pic>
-                        <pic:nvPicPr>
-                          <pic:cNvPr id="0" name="image78.png"/>
+                  <wp:docPr id="87" name="image83.png"/>
+                  <a:graphic>
+                    <a:graphicData uri="http://schemas.openxmlformats.org/drawingml/2006/picture">
+                      <pic:pic>
+                        <pic:nvPicPr>
+                          <pic:cNvPr id="0" name="image83.png"/>
                           <pic:cNvPicPr preferRelativeResize="0"/>
                         </pic:nvPicPr>
                         <pic:blipFill>
@@ -2945,12 +2945,12 @@
                 <wp:inline distB="114300" distT="114300" distL="114300" distR="114300">
                   <wp:extent cx="304800" cy="304800"/>
                   <wp:effectExtent b="0" l="0" r="0" t="0"/>
-                  <wp:docPr id="73" name="image74.png"/>
-                  <a:graphic>
-                    <a:graphicData uri="http://schemas.openxmlformats.org/drawingml/2006/picture">
-                      <pic:pic>
-                        <pic:nvPicPr>
-                          <pic:cNvPr id="0" name="image74.png"/>
+                  <wp:docPr id="73" name="image68.png"/>
+                  <a:graphic>
+                    <a:graphicData uri="http://schemas.openxmlformats.org/drawingml/2006/picture">
+                      <pic:pic>
+                        <pic:nvPicPr>
+                          <pic:cNvPr id="0" name="image68.png"/>
                           <pic:cNvPicPr preferRelativeResize="0"/>
                         </pic:nvPicPr>
                         <pic:blipFill>
@@ -3011,12 +3011,12 @@
                 <wp:inline distB="114300" distT="114300" distL="114300" distR="114300">
                   <wp:extent cx="304800" cy="304800"/>
                   <wp:effectExtent b="0" l="0" r="0" t="0"/>
-                  <wp:docPr id="23" name="image32.png"/>
-                  <a:graphic>
-                    <a:graphicData uri="http://schemas.openxmlformats.org/drawingml/2006/picture">
-                      <pic:pic>
-                        <pic:nvPicPr>
-                          <pic:cNvPr id="0" name="image32.png"/>
+                  <wp:docPr id="23" name="image15.png"/>
+                  <a:graphic>
+                    <a:graphicData uri="http://schemas.openxmlformats.org/drawingml/2006/picture">
+                      <pic:pic>
+                        <pic:nvPicPr>
+                          <pic:cNvPr id="0" name="image15.png"/>
                           <pic:cNvPicPr preferRelativeResize="0"/>
                         </pic:nvPicPr>
                         <pic:blipFill>
@@ -3077,12 +3077,12 @@
                 <wp:inline distB="114300" distT="114300" distL="114300" distR="114300">
                   <wp:extent cx="304800" cy="304800"/>
                   <wp:effectExtent b="0" l="0" r="0" t="0"/>
-                  <wp:docPr id="108" name="image97.png"/>
-                  <a:graphic>
-                    <a:graphicData uri="http://schemas.openxmlformats.org/drawingml/2006/picture">
-                      <pic:pic>
-                        <pic:nvPicPr>
-                          <pic:cNvPr id="0" name="image97.png"/>
+                  <wp:docPr id="108" name="image109.png"/>
+                  <a:graphic>
+                    <a:graphicData uri="http://schemas.openxmlformats.org/drawingml/2006/picture">
+                      <pic:pic>
+                        <pic:nvPicPr>
+                          <pic:cNvPr id="0" name="image109.png"/>
                           <pic:cNvPicPr preferRelativeResize="0"/>
                         </pic:nvPicPr>
                         <pic:blipFill>
@@ -3143,12 +3143,12 @@
                 <wp:inline distB="114300" distT="114300" distL="114300" distR="114300">
                   <wp:extent cx="304800" cy="304800"/>
                   <wp:effectExtent b="0" l="0" r="0" t="0"/>
-                  <wp:docPr id="72" name="image58.png"/>
-                  <a:graphic>
-                    <a:graphicData uri="http://schemas.openxmlformats.org/drawingml/2006/picture">
-                      <pic:pic>
-                        <pic:nvPicPr>
-                          <pic:cNvPr id="0" name="image58.png"/>
+                  <wp:docPr id="72" name="image60.png"/>
+                  <a:graphic>
+                    <a:graphicData uri="http://schemas.openxmlformats.org/drawingml/2006/picture">
+                      <pic:pic>
+                        <pic:nvPicPr>
+                          <pic:cNvPr id="0" name="image60.png"/>
                           <pic:cNvPicPr preferRelativeResize="0"/>
                         </pic:nvPicPr>
                         <pic:blipFill>
@@ -3209,12 +3209,12 @@
                 <wp:inline distB="114300" distT="114300" distL="114300" distR="114300">
                   <wp:extent cx="304800" cy="304800"/>
                   <wp:effectExtent b="0" l="0" r="0" t="0"/>
-                  <wp:docPr id="44" name="image55.png"/>
-                  <a:graphic>
-                    <a:graphicData uri="http://schemas.openxmlformats.org/drawingml/2006/picture">
-                      <pic:pic>
-                        <pic:nvPicPr>
-                          <pic:cNvPr id="0" name="image55.png"/>
+                  <wp:docPr id="44" name="image27.png"/>
+                  <a:graphic>
+                    <a:graphicData uri="http://schemas.openxmlformats.org/drawingml/2006/picture">
+                      <pic:pic>
+                        <pic:nvPicPr>
+                          <pic:cNvPr id="0" name="image27.png"/>
                           <pic:cNvPicPr preferRelativeResize="0"/>
                         </pic:nvPicPr>
                         <pic:blipFill>
@@ -3345,12 +3345,12 @@
                 <wp:inline distB="114300" distT="114300" distL="114300" distR="114300">
                   <wp:extent cx="304800" cy="304800"/>
                   <wp:effectExtent b="0" l="0" r="0" t="0"/>
-                  <wp:docPr id="16" name="image23.png"/>
-                  <a:graphic>
-                    <a:graphicData uri="http://schemas.openxmlformats.org/drawingml/2006/picture">
-                      <pic:pic>
-                        <pic:nvPicPr>
-                          <pic:cNvPr id="0" name="image23.png"/>
+                  <wp:docPr id="16" name="image17.png"/>
+                  <a:graphic>
+                    <a:graphicData uri="http://schemas.openxmlformats.org/drawingml/2006/picture">
+                      <pic:pic>
+                        <pic:nvPicPr>
+                          <pic:cNvPr id="0" name="image17.png"/>
                           <pic:cNvPicPr preferRelativeResize="0"/>
                         </pic:nvPicPr>
                         <pic:blipFill>
@@ -3411,12 +3411,12 @@
                 <wp:inline distB="114300" distT="114300" distL="114300" distR="114300">
                   <wp:extent cx="304800" cy="304800"/>
                   <wp:effectExtent b="0" l="0" r="0" t="0"/>
-                  <wp:docPr id="103" name="image81.png"/>
-                  <a:graphic>
-                    <a:graphicData uri="http://schemas.openxmlformats.org/drawingml/2006/picture">
-                      <pic:pic>
-                        <pic:nvPicPr>
-                          <pic:cNvPr id="0" name="image81.png"/>
+                  <wp:docPr id="103" name="image88.png"/>
+                  <a:graphic>
+                    <a:graphicData uri="http://schemas.openxmlformats.org/drawingml/2006/picture">
+                      <pic:pic>
+                        <pic:nvPicPr>
+                          <pic:cNvPr id="0" name="image88.png"/>
                           <pic:cNvPicPr preferRelativeResize="0"/>
                         </pic:nvPicPr>
                         <pic:blipFill>
@@ -3477,12 +3477,12 @@
                 <wp:inline distB="114300" distT="114300" distL="114300" distR="114300">
                   <wp:extent cx="304800" cy="304800"/>
                   <wp:effectExtent b="0" l="0" r="0" t="0"/>
-                  <wp:docPr id="49" name="image42.png"/>
-                  <a:graphic>
-                    <a:graphicData uri="http://schemas.openxmlformats.org/drawingml/2006/picture">
-                      <pic:pic>
-                        <pic:nvPicPr>
-                          <pic:cNvPr id="0" name="image42.png"/>
+                  <wp:docPr id="49" name="image36.png"/>
+                  <a:graphic>
+                    <a:graphicData uri="http://schemas.openxmlformats.org/drawingml/2006/picture">
+                      <pic:pic>
+                        <pic:nvPicPr>
+                          <pic:cNvPr id="0" name="image36.png"/>
                           <pic:cNvPicPr preferRelativeResize="0"/>
                         </pic:nvPicPr>
                         <pic:blipFill>
@@ -3543,12 +3543,12 @@
                 <wp:inline distB="114300" distT="114300" distL="114300" distR="114300">
                   <wp:extent cx="304800" cy="304800"/>
                   <wp:effectExtent b="0" l="0" r="0" t="0"/>
-                  <wp:docPr id="20" name="image3.png"/>
-                  <a:graphic>
-                    <a:graphicData uri="http://schemas.openxmlformats.org/drawingml/2006/picture">
-                      <pic:pic>
-                        <pic:nvPicPr>
-                          <pic:cNvPr id="0" name="image3.png"/>
+                  <wp:docPr id="20" name="image6.png"/>
+                  <a:graphic>
+                    <a:graphicData uri="http://schemas.openxmlformats.org/drawingml/2006/picture">
+                      <pic:pic>
+                        <pic:nvPicPr>
+                          <pic:cNvPr id="0" name="image6.png"/>
                           <pic:cNvPicPr preferRelativeResize="0"/>
                         </pic:nvPicPr>
                         <pic:blipFill>
@@ -3609,12 +3609,12 @@
                 <wp:inline distB="114300" distT="114300" distL="114300" distR="114300">
                   <wp:extent cx="304800" cy="304800"/>
                   <wp:effectExtent b="0" l="0" r="0" t="0"/>
-                  <wp:docPr id="106" name="image109.png"/>
-                  <a:graphic>
-                    <a:graphicData uri="http://schemas.openxmlformats.org/drawingml/2006/picture">
-                      <pic:pic>
-                        <pic:nvPicPr>
-                          <pic:cNvPr id="0" name="image109.png"/>
+                  <wp:docPr id="106" name="image89.png"/>
+                  <a:graphic>
+                    <a:graphicData uri="http://schemas.openxmlformats.org/drawingml/2006/picture">
+                      <pic:pic>
+                        <pic:nvPicPr>
+                          <pic:cNvPr id="0" name="image89.png"/>
                           <pic:cNvPicPr preferRelativeResize="0"/>
                         </pic:nvPicPr>
                         <pic:blipFill>
@@ -3675,12 +3675,12 @@
                 <wp:inline distB="114300" distT="114300" distL="114300" distR="114300">
                   <wp:extent cx="304800" cy="304800"/>
                   <wp:effectExtent b="0" l="0" r="0" t="0"/>
-                  <wp:docPr id="85" name="image84.png"/>
-                  <a:graphic>
-                    <a:graphicData uri="http://schemas.openxmlformats.org/drawingml/2006/picture">
-                      <pic:pic>
-                        <pic:nvPicPr>
-                          <pic:cNvPr id="0" name="image84.png"/>
+                  <wp:docPr id="85" name="image78.png"/>
+                  <a:graphic>
+                    <a:graphicData uri="http://schemas.openxmlformats.org/drawingml/2006/picture">
+                      <pic:pic>
+                        <pic:nvPicPr>
+                          <pic:cNvPr id="0" name="image78.png"/>
                           <pic:cNvPicPr preferRelativeResize="0"/>
                         </pic:nvPicPr>
                         <pic:blipFill>
@@ -3741,12 +3741,12 @@
                 <wp:inline distB="114300" distT="114300" distL="114300" distR="114300">
                   <wp:extent cx="304800" cy="304800"/>
                   <wp:effectExtent b="0" l="0" r="0" t="0"/>
-                  <wp:docPr id="57" name="image43.png"/>
-                  <a:graphic>
-                    <a:graphicData uri="http://schemas.openxmlformats.org/drawingml/2006/picture">
-                      <pic:pic>
-                        <pic:nvPicPr>
-                          <pic:cNvPr id="0" name="image43.png"/>
+                  <wp:docPr id="57" name="image49.png"/>
+                  <a:graphic>
+                    <a:graphicData uri="http://schemas.openxmlformats.org/drawingml/2006/picture">
+                      <pic:pic>
+                        <pic:nvPicPr>
+                          <pic:cNvPr id="0" name="image49.png"/>
                           <pic:cNvPicPr preferRelativeResize="0"/>
                         </pic:nvPicPr>
                         <pic:blipFill>
@@ -3807,12 +3807,12 @@
                 <wp:inline distB="114300" distT="114300" distL="114300" distR="114300">
                   <wp:extent cx="304800" cy="304800"/>
                   <wp:effectExtent b="0" l="0" r="0" t="0"/>
-                  <wp:docPr id="31" name="image12.png"/>
-                  <a:graphic>
-                    <a:graphicData uri="http://schemas.openxmlformats.org/drawingml/2006/picture">
-                      <pic:pic>
-                        <pic:nvPicPr>
-                          <pic:cNvPr id="0" name="image12.png"/>
+                  <wp:docPr id="31" name="image20.png"/>
+                  <a:graphic>
+                    <a:graphicData uri="http://schemas.openxmlformats.org/drawingml/2006/picture">
+                      <pic:pic>
+                        <pic:nvPicPr>
+                          <pic:cNvPr id="0" name="image20.png"/>
                           <pic:cNvPicPr preferRelativeResize="0"/>
                         </pic:nvPicPr>
                         <pic:blipFill>
@@ -3873,12 +3873,12 @@
                 <wp:inline distB="114300" distT="114300" distL="114300" distR="114300">
                   <wp:extent cx="304800" cy="304800"/>
                   <wp:effectExtent b="0" l="0" r="0" t="0"/>
-                  <wp:docPr id="90" name="image73.png"/>
-                  <a:graphic>
-                    <a:graphicData uri="http://schemas.openxmlformats.org/drawingml/2006/picture">
-                      <pic:pic>
-                        <pic:nvPicPr>
-                          <pic:cNvPr id="0" name="image73.png"/>
+                  <wp:docPr id="90" name="image74.png"/>
+                  <a:graphic>
+                    <a:graphicData uri="http://schemas.openxmlformats.org/drawingml/2006/picture">
+                      <pic:pic>
+                        <pic:nvPicPr>
+                          <pic:cNvPr id="0" name="image74.png"/>
                           <pic:cNvPicPr preferRelativeResize="0"/>
                         </pic:nvPicPr>
                         <pic:blipFill>
@@ -3939,12 +3939,12 @@
                 <wp:inline distB="114300" distT="114300" distL="114300" distR="114300">
                   <wp:extent cx="304800" cy="304800"/>
                   <wp:effectExtent b="0" l="0" r="0" t="0"/>
-                  <wp:docPr id="15" name="image6.png"/>
-                  <a:graphic>
-                    <a:graphicData uri="http://schemas.openxmlformats.org/drawingml/2006/picture">
-                      <pic:pic>
-                        <pic:nvPicPr>
-                          <pic:cNvPr id="0" name="image6.png"/>
+                  <wp:docPr id="15" name="image11.png"/>
+                  <a:graphic>
+                    <a:graphicData uri="http://schemas.openxmlformats.org/drawingml/2006/picture">
+                      <pic:pic>
+                        <pic:nvPicPr>
+                          <pic:cNvPr id="0" name="image11.png"/>
                           <pic:cNvPicPr preferRelativeResize="0"/>
                         </pic:nvPicPr>
                         <pic:blipFill>
@@ -4075,12 +4075,12 @@
                 <wp:inline distB="114300" distT="114300" distL="114300" distR="114300">
                   <wp:extent cx="304800" cy="304800"/>
                   <wp:effectExtent b="0" l="0" r="0" t="0"/>
-                  <wp:docPr id="63" name="image48.png"/>
-                  <a:graphic>
-                    <a:graphicData uri="http://schemas.openxmlformats.org/drawingml/2006/picture">
-                      <pic:pic>
-                        <pic:nvPicPr>
-                          <pic:cNvPr id="0" name="image48.png"/>
+                  <wp:docPr id="63" name="image64.png"/>
+                  <a:graphic>
+                    <a:graphicData uri="http://schemas.openxmlformats.org/drawingml/2006/picture">
+                      <pic:pic>
+                        <pic:nvPicPr>
+                          <pic:cNvPr id="0" name="image64.png"/>
                           <pic:cNvPicPr preferRelativeResize="0"/>
                         </pic:nvPicPr>
                         <pic:blipFill>
@@ -4141,12 +4141,12 @@
                 <wp:inline distB="114300" distT="114300" distL="114300" distR="114300">
                   <wp:extent cx="304800" cy="304800"/>
                   <wp:effectExtent b="0" l="0" r="0" t="0"/>
-                  <wp:docPr id="33" name="image34.png"/>
-                  <a:graphic>
-                    <a:graphicData uri="http://schemas.openxmlformats.org/drawingml/2006/picture">
-                      <pic:pic>
-                        <pic:nvPicPr>
-                          <pic:cNvPr id="0" name="image34.png"/>
+                  <wp:docPr id="33" name="image25.png"/>
+                  <a:graphic>
+                    <a:graphicData uri="http://schemas.openxmlformats.org/drawingml/2006/picture">
+                      <pic:pic>
+                        <pic:nvPicPr>
+                          <pic:cNvPr id="0" name="image25.png"/>
                           <pic:cNvPicPr preferRelativeResize="0"/>
                         </pic:nvPicPr>
                         <pic:blipFill>
@@ -4207,12 +4207,12 @@
                 <wp:inline distB="114300" distT="114300" distL="114300" distR="114300">
                   <wp:extent cx="304800" cy="304800"/>
                   <wp:effectExtent b="0" l="0" r="0" t="0"/>
-                  <wp:docPr id="71" name="image64.png"/>
-                  <a:graphic>
-                    <a:graphicData uri="http://schemas.openxmlformats.org/drawingml/2006/picture">
-                      <pic:pic>
-                        <pic:nvPicPr>
-                          <pic:cNvPr id="0" name="image64.png"/>
+                  <wp:docPr id="71" name="image77.png"/>
+                  <a:graphic>
+                    <a:graphicData uri="http://schemas.openxmlformats.org/drawingml/2006/picture">
+                      <pic:pic>
+                        <pic:nvPicPr>
+                          <pic:cNvPr id="0" name="image77.png"/>
                           <pic:cNvPicPr preferRelativeResize="0"/>
                         </pic:nvPicPr>
                         <pic:blipFill>
@@ -4273,7 +4273,139 @@
                 <wp:inline distB="114300" distT="114300" distL="114300" distR="114300">
                   <wp:extent cx="304800" cy="304800"/>
                   <wp:effectExtent b="0" l="0" r="0" t="0"/>
-                  <wp:docPr id="79" name="image59.png"/>
+                  <wp:docPr id="79" name="image57.png"/>
+                  <a:graphic>
+                    <a:graphicData uri="http://schemas.openxmlformats.org/drawingml/2006/picture">
+                      <pic:pic>
+                        <pic:nvPicPr>
+                          <pic:cNvPr id="0" name="image57.png"/>
+                          <pic:cNvPicPr preferRelativeResize="0"/>
+                        </pic:nvPicPr>
+                        <pic:blipFill>
+                          <a:blip r:embed="rId51"/>
+                          <a:srcRect b="0" l="0" r="0" t="0"/>
+                          <a:stretch>
+                            <a:fillRect/>
+                          </a:stretch>
+                        </pic:blipFill>
+                        <pic:spPr>
+                          <a:xfrm>
+                            <a:off x="0" y="0"/>
+                            <a:ext cx="304800" cy="304800"/>
+                          </a:xfrm>
+                          <a:prstGeom prst="rect"/>
+                          <a:ln/>
+                        </pic:spPr>
+                      </pic:pic>
+                    </a:graphicData>
+                  </a:graphic>
+                </wp:inline>
+              </w:drawing>
+            </w:r>
+            <w:r>
+              <w:rPr>
+                <w:rtl w:val="0"/>
+              </w:rPr>
+            </w:r>
+          </w:p>
+        </w:tc>
+        <w:tc>
+          <w:tcPr>
+            <w:tcBorders>
+              <w:top w:color="000000" w:space="0" w:sz="4" w:val="single"/>
+              <w:left w:color="000000" w:space="0" w:sz="4" w:val="single"/>
+              <w:bottom w:color="000000" w:space="0" w:sz="4" w:val="single"/>
+              <w:right w:color="000000" w:space="0" w:sz="4" w:val="single"/>
+            </w:tcBorders>
+            <w:tcMar>
+              <w:top w:w="100.0" w:type="dxa"/>
+              <w:left w:w="100.0" w:type="dxa"/>
+              <w:bottom w:w="100.0" w:type="dxa"/>
+              <w:right w:w="100.0" w:type="dxa"/>
+            </w:tcMar>
+            <w:vAlign w:val="top"/>
+          </w:tcPr>
+          <w:p>
+            <w:pPr>
+              <w:rPr>
+                <w:highlight w:val="white"/>
+              </w:rPr>
+            </w:pPr>
+            <w:r>
+              <w:rPr>
+                <w:highlight w:val="white"/>
+              </w:rPr>
+              <w:drawing>
+                <wp:inline distB="114300" distT="114300" distL="114300" distR="114300">
+                  <wp:extent cx="304800" cy="304800"/>
+                  <wp:effectExtent b="0" l="0" r="0" t="0"/>
+                  <wp:docPr id="62" name="image45.png"/>
+                  <a:graphic>
+                    <a:graphicData uri="http://schemas.openxmlformats.org/drawingml/2006/picture">
+                      <pic:pic>
+                        <pic:nvPicPr>
+                          <pic:cNvPr id="0" name="image45.png"/>
+                          <pic:cNvPicPr preferRelativeResize="0"/>
+                        </pic:nvPicPr>
+                        <pic:blipFill>
+                          <a:blip r:embed="rId52"/>
+                          <a:srcRect b="0" l="0" r="0" t="0"/>
+                          <a:stretch>
+                            <a:fillRect/>
+                          </a:stretch>
+                        </pic:blipFill>
+                        <pic:spPr>
+                          <a:xfrm>
+                            <a:off x="0" y="0"/>
+                            <a:ext cx="304800" cy="304800"/>
+                          </a:xfrm>
+                          <a:prstGeom prst="rect"/>
+                          <a:ln/>
+                        </pic:spPr>
+                      </pic:pic>
+                    </a:graphicData>
+                  </a:graphic>
+                </wp:inline>
+              </w:drawing>
+            </w:r>
+            <w:r>
+              <w:rPr>
+                <w:rtl w:val="0"/>
+              </w:rPr>
+            </w:r>
+          </w:p>
+        </w:tc>
+        <w:tc>
+          <w:tcPr>
+            <w:tcBorders>
+              <w:top w:color="000000" w:space="0" w:sz="4" w:val="single"/>
+              <w:left w:color="000000" w:space="0" w:sz="4" w:val="single"/>
+              <w:bottom w:color="000000" w:space="0" w:sz="4" w:val="single"/>
+              <w:right w:color="000000" w:space="0" w:sz="4" w:val="single"/>
+            </w:tcBorders>
+            <w:tcMar>
+              <w:top w:w="100.0" w:type="dxa"/>
+              <w:left w:w="100.0" w:type="dxa"/>
+              <w:bottom w:w="100.0" w:type="dxa"/>
+              <w:right w:w="100.0" w:type="dxa"/>
+            </w:tcMar>
+            <w:vAlign w:val="top"/>
+          </w:tcPr>
+          <w:p>
+            <w:pPr>
+              <w:rPr>
+                <w:highlight w:val="white"/>
+              </w:rPr>
+            </w:pPr>
+            <w:r>
+              <w:rPr>
+                <w:highlight w:val="white"/>
+              </w:rPr>
+              <w:drawing>
+                <wp:inline distB="114300" distT="114300" distL="114300" distR="114300">
+                  <wp:extent cx="304800" cy="304800"/>
+                  <wp:effectExtent b="0" l="0" r="0" t="0"/>
+                  <wp:docPr id="76" name="image59.png"/>
                   <a:graphic>
                     <a:graphicData uri="http://schemas.openxmlformats.org/drawingml/2006/picture">
                       <pic:pic>
@@ -4282,138 +4414,6 @@
                           <pic:cNvPicPr preferRelativeResize="0"/>
                         </pic:nvPicPr>
                         <pic:blipFill>
-                          <a:blip r:embed="rId51"/>
-                          <a:srcRect b="0" l="0" r="0" t="0"/>
-                          <a:stretch>
-                            <a:fillRect/>
-                          </a:stretch>
-                        </pic:blipFill>
-                        <pic:spPr>
-                          <a:xfrm>
-                            <a:off x="0" y="0"/>
-                            <a:ext cx="304800" cy="304800"/>
-                          </a:xfrm>
-                          <a:prstGeom prst="rect"/>
-                          <a:ln/>
-                        </pic:spPr>
-                      </pic:pic>
-                    </a:graphicData>
-                  </a:graphic>
-                </wp:inline>
-              </w:drawing>
-            </w:r>
-            <w:r>
-              <w:rPr>
-                <w:rtl w:val="0"/>
-              </w:rPr>
-            </w:r>
-          </w:p>
-        </w:tc>
-        <w:tc>
-          <w:tcPr>
-            <w:tcBorders>
-              <w:top w:color="000000" w:space="0" w:sz="4" w:val="single"/>
-              <w:left w:color="000000" w:space="0" w:sz="4" w:val="single"/>
-              <w:bottom w:color="000000" w:space="0" w:sz="4" w:val="single"/>
-              <w:right w:color="000000" w:space="0" w:sz="4" w:val="single"/>
-            </w:tcBorders>
-            <w:tcMar>
-              <w:top w:w="100.0" w:type="dxa"/>
-              <w:left w:w="100.0" w:type="dxa"/>
-              <w:bottom w:w="100.0" w:type="dxa"/>
-              <w:right w:w="100.0" w:type="dxa"/>
-            </w:tcMar>
-            <w:vAlign w:val="top"/>
-          </w:tcPr>
-          <w:p>
-            <w:pPr>
-              <w:rPr>
-                <w:highlight w:val="white"/>
-              </w:rPr>
-            </w:pPr>
-            <w:r>
-              <w:rPr>
-                <w:highlight w:val="white"/>
-              </w:rPr>
-              <w:drawing>
-                <wp:inline distB="114300" distT="114300" distL="114300" distR="114300">
-                  <wp:extent cx="304800" cy="304800"/>
-                  <wp:effectExtent b="0" l="0" r="0" t="0"/>
-                  <wp:docPr id="62" name="image67.png"/>
-                  <a:graphic>
-                    <a:graphicData uri="http://schemas.openxmlformats.org/drawingml/2006/picture">
-                      <pic:pic>
-                        <pic:nvPicPr>
-                          <pic:cNvPr id="0" name="image67.png"/>
-                          <pic:cNvPicPr preferRelativeResize="0"/>
-                        </pic:nvPicPr>
-                        <pic:blipFill>
-                          <a:blip r:embed="rId52"/>
-                          <a:srcRect b="0" l="0" r="0" t="0"/>
-                          <a:stretch>
-                            <a:fillRect/>
-                          </a:stretch>
-                        </pic:blipFill>
-                        <pic:spPr>
-                          <a:xfrm>
-                            <a:off x="0" y="0"/>
-                            <a:ext cx="304800" cy="304800"/>
-                          </a:xfrm>
-                          <a:prstGeom prst="rect"/>
-                          <a:ln/>
-                        </pic:spPr>
-                      </pic:pic>
-                    </a:graphicData>
-                  </a:graphic>
-                </wp:inline>
-              </w:drawing>
-            </w:r>
-            <w:r>
-              <w:rPr>
-                <w:rtl w:val="0"/>
-              </w:rPr>
-            </w:r>
-          </w:p>
-        </w:tc>
-        <w:tc>
-          <w:tcPr>
-            <w:tcBorders>
-              <w:top w:color="000000" w:space="0" w:sz="4" w:val="single"/>
-              <w:left w:color="000000" w:space="0" w:sz="4" w:val="single"/>
-              <w:bottom w:color="000000" w:space="0" w:sz="4" w:val="single"/>
-              <w:right w:color="000000" w:space="0" w:sz="4" w:val="single"/>
-            </w:tcBorders>
-            <w:tcMar>
-              <w:top w:w="100.0" w:type="dxa"/>
-              <w:left w:w="100.0" w:type="dxa"/>
-              <w:bottom w:w="100.0" w:type="dxa"/>
-              <w:right w:w="100.0" w:type="dxa"/>
-            </w:tcMar>
-            <w:vAlign w:val="top"/>
-          </w:tcPr>
-          <w:p>
-            <w:pPr>
-              <w:rPr>
-                <w:highlight w:val="white"/>
-              </w:rPr>
-            </w:pPr>
-            <w:r>
-              <w:rPr>
-                <w:highlight w:val="white"/>
-              </w:rPr>
-              <w:drawing>
-                <wp:inline distB="114300" distT="114300" distL="114300" distR="114300">
-                  <wp:extent cx="304800" cy="304800"/>
-                  <wp:effectExtent b="0" l="0" r="0" t="0"/>
-                  <wp:docPr id="76" name="image56.png"/>
-                  <a:graphic>
-                    <a:graphicData uri="http://schemas.openxmlformats.org/drawingml/2006/picture">
-                      <pic:pic>
-                        <pic:nvPicPr>
-                          <pic:cNvPr id="0" name="image56.png"/>
-                          <pic:cNvPicPr preferRelativeResize="0"/>
-                        </pic:nvPicPr>
-                        <pic:blipFill>
                           <a:blip r:embed="rId53"/>
                           <a:srcRect b="0" l="0" r="0" t="0"/>
                           <a:stretch>
@@ -4471,12 +4471,12 @@
                 <wp:inline distB="114300" distT="114300" distL="114300" distR="114300">
                   <wp:extent cx="304800" cy="304800"/>
                   <wp:effectExtent b="0" l="0" r="0" t="0"/>
-                  <wp:docPr id="29" name="image1.png"/>
-                  <a:graphic>
-                    <a:graphicData uri="http://schemas.openxmlformats.org/drawingml/2006/picture">
-                      <pic:pic>
-                        <pic:nvPicPr>
-                          <pic:cNvPr id="0" name="image1.png"/>
+                  <wp:docPr id="29" name="image9.png"/>
+                  <a:graphic>
+                    <a:graphicData uri="http://schemas.openxmlformats.org/drawingml/2006/picture">
+                      <pic:pic>
+                        <pic:nvPicPr>
+                          <pic:cNvPr id="0" name="image9.png"/>
                           <pic:cNvPicPr preferRelativeResize="0"/>
                         </pic:nvPicPr>
                         <pic:blipFill>
@@ -4537,12 +4537,12 @@
                 <wp:inline distB="114300" distT="114300" distL="114300" distR="114300">
                   <wp:extent cx="304800" cy="304800"/>
                   <wp:effectExtent b="0" l="0" r="0" t="0"/>
-                  <wp:docPr id="82" name="image91.png"/>
-                  <a:graphic>
-                    <a:graphicData uri="http://schemas.openxmlformats.org/drawingml/2006/picture">
-                      <pic:pic>
-                        <pic:nvPicPr>
-                          <pic:cNvPr id="0" name="image91.png"/>
+                  <wp:docPr id="82" name="image69.png"/>
+                  <a:graphic>
+                    <a:graphicData uri="http://schemas.openxmlformats.org/drawingml/2006/picture">
+                      <pic:pic>
+                        <pic:nvPicPr>
+                          <pic:cNvPr id="0" name="image69.png"/>
                           <pic:cNvPicPr preferRelativeResize="0"/>
                         </pic:nvPicPr>
                         <pic:blipFill>
@@ -4603,12 +4603,12 @@
                 <wp:inline distB="114300" distT="114300" distL="114300" distR="114300">
                   <wp:extent cx="304800" cy="304800"/>
                   <wp:effectExtent b="0" l="0" r="0" t="0"/>
-                  <wp:docPr id="88" name="image87.png"/>
-                  <a:graphic>
-                    <a:graphicData uri="http://schemas.openxmlformats.org/drawingml/2006/picture">
-                      <pic:pic>
-                        <pic:nvPicPr>
-                          <pic:cNvPr id="0" name="image87.png"/>
+                  <wp:docPr id="88" name="image86.png"/>
+                  <a:graphic>
+                    <a:graphicData uri="http://schemas.openxmlformats.org/drawingml/2006/picture">
+                      <pic:pic>
+                        <pic:nvPicPr>
+                          <pic:cNvPr id="0" name="image86.png"/>
                           <pic:cNvPicPr preferRelativeResize="0"/>
                         </pic:nvPicPr>
                         <pic:blipFill>
@@ -4669,12 +4669,12 @@
                 <wp:inline distB="114300" distT="114300" distL="114300" distR="114300">
                   <wp:extent cx="304800" cy="304800"/>
                   <wp:effectExtent b="0" l="0" r="0" t="0"/>
-                  <wp:docPr id="60" name="image57.png"/>
-                  <a:graphic>
-                    <a:graphicData uri="http://schemas.openxmlformats.org/drawingml/2006/picture">
-                      <pic:pic>
-                        <pic:nvPicPr>
-                          <pic:cNvPr id="0" name="image57.png"/>
+                  <wp:docPr id="60" name="image63.png"/>
+                  <a:graphic>
+                    <a:graphicData uri="http://schemas.openxmlformats.org/drawingml/2006/picture">
+                      <pic:pic>
+                        <pic:nvPicPr>
+                          <pic:cNvPr id="0" name="image63.png"/>
                           <pic:cNvPicPr preferRelativeResize="0"/>
                         </pic:nvPicPr>
                         <pic:blipFill>
@@ -4805,12 +4805,12 @@
                 <wp:inline distB="114300" distT="114300" distL="114300" distR="114300">
                   <wp:extent cx="304800" cy="304800"/>
                   <wp:effectExtent b="0" l="0" r="0" t="0"/>
-                  <wp:docPr id="116" name="image95.png"/>
-                  <a:graphic>
-                    <a:graphicData uri="http://schemas.openxmlformats.org/drawingml/2006/picture">
-                      <pic:pic>
-                        <pic:nvPicPr>
-                          <pic:cNvPr id="0" name="image95.png"/>
+                  <wp:docPr id="116" name="image101.png"/>
+                  <a:graphic>
+                    <a:graphicData uri="http://schemas.openxmlformats.org/drawingml/2006/picture">
+                      <pic:pic>
+                        <pic:nvPicPr>
+                          <pic:cNvPr id="0" name="image101.png"/>
                           <pic:cNvPicPr preferRelativeResize="0"/>
                         </pic:nvPicPr>
                         <pic:blipFill>
@@ -4871,12 +4871,12 @@
                 <wp:inline distB="114300" distT="114300" distL="114300" distR="114300">
                   <wp:extent cx="304800" cy="304800"/>
                   <wp:effectExtent b="0" l="0" r="0" t="0"/>
-                  <wp:docPr id="58" name="image53.png"/>
-                  <a:graphic>
-                    <a:graphicData uri="http://schemas.openxmlformats.org/drawingml/2006/picture">
-                      <pic:pic>
-                        <pic:nvPicPr>
-                          <pic:cNvPr id="0" name="image53.png"/>
+                  <wp:docPr id="58" name="image61.png"/>
+                  <a:graphic>
+                    <a:graphicData uri="http://schemas.openxmlformats.org/drawingml/2006/picture">
+                      <pic:pic>
+                        <pic:nvPicPr>
+                          <pic:cNvPr id="0" name="image61.png"/>
                           <pic:cNvPicPr preferRelativeResize="0"/>
                         </pic:nvPicPr>
                         <pic:blipFill>
@@ -4937,12 +4937,12 @@
                 <wp:inline distB="114300" distT="114300" distL="114300" distR="114300">
                   <wp:extent cx="304800" cy="304800"/>
                   <wp:effectExtent b="0" l="0" r="0" t="0"/>
-                  <wp:docPr id="83" name="image63.png"/>
-                  <a:graphic>
-                    <a:graphicData uri="http://schemas.openxmlformats.org/drawingml/2006/picture">
-                      <pic:pic>
-                        <pic:nvPicPr>
-                          <pic:cNvPr id="0" name="image63.png"/>
+                  <wp:docPr id="83" name="image70.png"/>
+                  <a:graphic>
+                    <a:graphicData uri="http://schemas.openxmlformats.org/drawingml/2006/picture">
+                      <pic:pic>
+                        <pic:nvPicPr>
+                          <pic:cNvPr id="0" name="image70.png"/>
                           <pic:cNvPicPr preferRelativeResize="0"/>
                         </pic:nvPicPr>
                         <pic:blipFill>
@@ -5003,12 +5003,12 @@
                 <wp:inline distB="114300" distT="114300" distL="114300" distR="114300">
                   <wp:extent cx="304800" cy="304800"/>
                   <wp:effectExtent b="0" l="0" r="0" t="0"/>
-                  <wp:docPr id="34" name="image38.png"/>
-                  <a:graphic>
-                    <a:graphicData uri="http://schemas.openxmlformats.org/drawingml/2006/picture">
-                      <pic:pic>
-                        <pic:nvPicPr>
-                          <pic:cNvPr id="0" name="image38.png"/>
+                  <wp:docPr id="34" name="image24.png"/>
+                  <a:graphic>
+                    <a:graphicData uri="http://schemas.openxmlformats.org/drawingml/2006/picture">
+                      <pic:pic>
+                        <pic:nvPicPr>
+                          <pic:cNvPr id="0" name="image24.png"/>
                           <pic:cNvPicPr preferRelativeResize="0"/>
                         </pic:nvPicPr>
                         <pic:blipFill>
@@ -5069,12 +5069,12 @@
                 <wp:inline distB="114300" distT="114300" distL="114300" distR="114300">
                   <wp:extent cx="304800" cy="304800"/>
                   <wp:effectExtent b="0" l="0" r="0" t="0"/>
-                  <wp:docPr id="80" name="image68.png"/>
-                  <a:graphic>
-                    <a:graphicData uri="http://schemas.openxmlformats.org/drawingml/2006/picture">
-                      <pic:pic>
-                        <pic:nvPicPr>
-                          <pic:cNvPr id="0" name="image68.png"/>
+                  <wp:docPr id="80" name="image62.png"/>
+                  <a:graphic>
+                    <a:graphicData uri="http://schemas.openxmlformats.org/drawingml/2006/picture">
+                      <pic:pic>
+                        <pic:nvPicPr>
+                          <pic:cNvPr id="0" name="image62.png"/>
                           <pic:cNvPicPr preferRelativeResize="0"/>
                         </pic:nvPicPr>
                         <pic:blipFill>
@@ -5135,12 +5135,12 @@
                 <wp:inline distB="114300" distT="114300" distL="114300" distR="114300">
                   <wp:extent cx="304800" cy="304800"/>
                   <wp:effectExtent b="0" l="0" r="0" t="0"/>
-                  <wp:docPr id="104" name="image86.png"/>
-                  <a:graphic>
-                    <a:graphicData uri="http://schemas.openxmlformats.org/drawingml/2006/picture">
-                      <pic:pic>
-                        <pic:nvPicPr>
-                          <pic:cNvPr id="0" name="image86.png"/>
+                  <wp:docPr id="104" name="image90.png"/>
+                  <a:graphic>
+                    <a:graphicData uri="http://schemas.openxmlformats.org/drawingml/2006/picture">
+                      <pic:pic>
+                        <pic:nvPicPr>
+                          <pic:cNvPr id="0" name="image90.png"/>
                           <pic:cNvPicPr preferRelativeResize="0"/>
                         </pic:nvPicPr>
                         <pic:blipFill>
@@ -5201,12 +5201,12 @@
                 <wp:inline distB="114300" distT="114300" distL="114300" distR="114300">
                   <wp:extent cx="304800" cy="304800"/>
                   <wp:effectExtent b="0" l="0" r="0" t="0"/>
-                  <wp:docPr id="95" name="image88.png"/>
-                  <a:graphic>
-                    <a:graphicData uri="http://schemas.openxmlformats.org/drawingml/2006/picture">
-                      <pic:pic>
-                        <pic:nvPicPr>
-                          <pic:cNvPr id="0" name="image88.png"/>
+                  <wp:docPr id="95" name="image81.png"/>
+                  <a:graphic>
+                    <a:graphicData uri="http://schemas.openxmlformats.org/drawingml/2006/picture">
+                      <pic:pic>
+                        <pic:nvPicPr>
+                          <pic:cNvPr id="0" name="image81.png"/>
                           <pic:cNvPicPr preferRelativeResize="0"/>
                         </pic:nvPicPr>
                         <pic:blipFill>
@@ -5267,12 +5267,12 @@
                 <wp:inline distB="114300" distT="114300" distL="114300" distR="114300">
                   <wp:extent cx="304800" cy="304800"/>
                   <wp:effectExtent b="0" l="0" r="0" t="0"/>
-                  <wp:docPr id="28" name="image10.png"/>
-                  <a:graphic>
-                    <a:graphicData uri="http://schemas.openxmlformats.org/drawingml/2006/picture">
-                      <pic:pic>
-                        <pic:nvPicPr>
-                          <pic:cNvPr id="0" name="image10.png"/>
+                  <wp:docPr id="28" name="image13.png"/>
+                  <a:graphic>
+                    <a:graphicData uri="http://schemas.openxmlformats.org/drawingml/2006/picture">
+                      <pic:pic>
+                        <pic:nvPicPr>
+                          <pic:cNvPr id="0" name="image13.png"/>
                           <pic:cNvPicPr preferRelativeResize="0"/>
                         </pic:nvPicPr>
                         <pic:blipFill>
@@ -5333,12 +5333,12 @@
                 <wp:inline distB="114300" distT="114300" distL="114300" distR="114300">
                   <wp:extent cx="304800" cy="304800"/>
                   <wp:effectExtent b="0" l="0" r="0" t="0"/>
-                  <wp:docPr id="61" name="image41.png"/>
-                  <a:graphic>
-                    <a:graphicData uri="http://schemas.openxmlformats.org/drawingml/2006/picture">
-                      <pic:pic>
-                        <pic:nvPicPr>
-                          <pic:cNvPr id="0" name="image41.png"/>
+                  <wp:docPr id="61" name="image54.png"/>
+                  <a:graphic>
+                    <a:graphicData uri="http://schemas.openxmlformats.org/drawingml/2006/picture">
+                      <pic:pic>
+                        <pic:nvPicPr>
+                          <pic:cNvPr id="0" name="image54.png"/>
                           <pic:cNvPicPr preferRelativeResize="0"/>
                         </pic:nvPicPr>
                         <pic:blipFill>
@@ -5399,12 +5399,12 @@
                 <wp:inline distB="114300" distT="114300" distL="114300" distR="114300">
                   <wp:extent cx="304800" cy="304800"/>
                   <wp:effectExtent b="0" l="0" r="0" t="0"/>
-                  <wp:docPr id="56" name="image40.png"/>
-                  <a:graphic>
-                    <a:graphicData uri="http://schemas.openxmlformats.org/drawingml/2006/picture">
-                      <pic:pic>
-                        <pic:nvPicPr>
-                          <pic:cNvPr id="0" name="image40.png"/>
+                  <wp:docPr id="56" name="image42.png"/>
+                  <a:graphic>
+                    <a:graphicData uri="http://schemas.openxmlformats.org/drawingml/2006/picture">
+                      <pic:pic>
+                        <pic:nvPicPr>
+                          <pic:cNvPr id="0" name="image42.png"/>
                           <pic:cNvPicPr preferRelativeResize="0"/>
                         </pic:nvPicPr>
                         <pic:blipFill>
@@ -5535,12 +5535,12 @@
                 <wp:inline distB="114300" distT="114300" distL="114300" distR="114300">
                   <wp:extent cx="304800" cy="304800"/>
                   <wp:effectExtent b="0" l="0" r="0" t="0"/>
-                  <wp:docPr id="41" name="image19.png"/>
-                  <a:graphic>
-                    <a:graphicData uri="http://schemas.openxmlformats.org/drawingml/2006/picture">
-                      <pic:pic>
-                        <pic:nvPicPr>
-                          <pic:cNvPr id="0" name="image19.png"/>
+                  <wp:docPr id="41" name="image30.png"/>
+                  <a:graphic>
+                    <a:graphicData uri="http://schemas.openxmlformats.org/drawingml/2006/picture">
+                      <pic:pic>
+                        <pic:nvPicPr>
+                          <pic:cNvPr id="0" name="image30.png"/>
                           <pic:cNvPicPr preferRelativeResize="0"/>
                         </pic:nvPicPr>
                         <pic:blipFill>
@@ -5601,12 +5601,12 @@
                 <wp:inline distB="114300" distT="114300" distL="114300" distR="114300">
                   <wp:extent cx="304800" cy="304800"/>
                   <wp:effectExtent b="0" l="0" r="0" t="0"/>
-                  <wp:docPr id="47" name="image44.png"/>
-                  <a:graphic>
-                    <a:graphicData uri="http://schemas.openxmlformats.org/drawingml/2006/picture">
-                      <pic:pic>
-                        <pic:nvPicPr>
-                          <pic:cNvPr id="0" name="image44.png"/>
+                  <wp:docPr id="47" name="image46.png"/>
+                  <a:graphic>
+                    <a:graphicData uri="http://schemas.openxmlformats.org/drawingml/2006/picture">
+                      <pic:pic>
+                        <pic:nvPicPr>
+                          <pic:cNvPr id="0" name="image46.png"/>
                           <pic:cNvPicPr preferRelativeResize="0"/>
                         </pic:nvPicPr>
                         <pic:blipFill>
@@ -5667,12 +5667,12 @@
                 <wp:inline distB="114300" distT="114300" distL="114300" distR="114300">
                   <wp:extent cx="304800" cy="304800"/>
                   <wp:effectExtent b="0" l="0" r="0" t="0"/>
-                  <wp:docPr id="13" name="image14.png"/>
-                  <a:graphic>
-                    <a:graphicData uri="http://schemas.openxmlformats.org/drawingml/2006/picture">
-                      <pic:pic>
-                        <pic:nvPicPr>
-                          <pic:cNvPr id="0" name="image14.png"/>
+                  <wp:docPr id="13" name="image7.png"/>
+                  <a:graphic>
+                    <a:graphicData uri="http://schemas.openxmlformats.org/drawingml/2006/picture">
+                      <pic:pic>
+                        <pic:nvPicPr>
+                          <pic:cNvPr id="0" name="image7.png"/>
                           <pic:cNvPicPr preferRelativeResize="0"/>
                         </pic:nvPicPr>
                         <pic:blipFill>
@@ -5733,12 +5733,12 @@
                 <wp:inline distB="114300" distT="114300" distL="114300" distR="114300">
                   <wp:extent cx="304800" cy="304800"/>
                   <wp:effectExtent b="0" l="0" r="0" t="0"/>
-                  <wp:docPr id="26" name="image13.png"/>
-                  <a:graphic>
-                    <a:graphicData uri="http://schemas.openxmlformats.org/drawingml/2006/picture">
-                      <pic:pic>
-                        <pic:nvPicPr>
-                          <pic:cNvPr id="0" name="image13.png"/>
+                  <wp:docPr id="26" name="image21.png"/>
+                  <a:graphic>
+                    <a:graphicData uri="http://schemas.openxmlformats.org/drawingml/2006/picture">
+                      <pic:pic>
+                        <pic:nvPicPr>
+                          <pic:cNvPr id="0" name="image21.png"/>
                           <pic:cNvPicPr preferRelativeResize="0"/>
                         </pic:nvPicPr>
                         <pic:blipFill>
@@ -5799,12 +5799,12 @@
                 <wp:inline distB="114300" distT="114300" distL="114300" distR="114300">
                   <wp:extent cx="304800" cy="304800"/>
                   <wp:effectExtent b="0" l="0" r="0" t="0"/>
-                  <wp:docPr id="36" name="image30.png"/>
-                  <a:graphic>
-                    <a:graphicData uri="http://schemas.openxmlformats.org/drawingml/2006/picture">
-                      <pic:pic>
-                        <pic:nvPicPr>
-                          <pic:cNvPr id="0" name="image30.png"/>
+                  <wp:docPr id="36" name="image37.png"/>
+                  <a:graphic>
+                    <a:graphicData uri="http://schemas.openxmlformats.org/drawingml/2006/picture">
+                      <pic:pic>
+                        <pic:nvPicPr>
+                          <pic:cNvPr id="0" name="image37.png"/>
                           <pic:cNvPicPr preferRelativeResize="0"/>
                         </pic:nvPicPr>
                         <pic:blipFill>
@@ -5865,12 +5865,12 @@
                 <wp:inline distB="114300" distT="114300" distL="114300" distR="114300">
                   <wp:extent cx="304800" cy="304800"/>
                   <wp:effectExtent b="0" l="0" r="0" t="0"/>
-                  <wp:docPr id="38" name="image33.png"/>
-                  <a:graphic>
-                    <a:graphicData uri="http://schemas.openxmlformats.org/drawingml/2006/picture">
-                      <pic:pic>
-                        <pic:nvPicPr>
-                          <pic:cNvPr id="0" name="image33.png"/>
+                  <wp:docPr id="38" name="image31.png"/>
+                  <a:graphic>
+                    <a:graphicData uri="http://schemas.openxmlformats.org/drawingml/2006/picture">
+                      <pic:pic>
+                        <pic:nvPicPr>
+                          <pic:cNvPr id="0" name="image31.png"/>
                           <pic:cNvPicPr preferRelativeResize="0"/>
                         </pic:nvPicPr>
                         <pic:blipFill>
@@ -5931,12 +5931,12 @@
                 <wp:inline distB="114300" distT="114300" distL="114300" distR="114300">
                   <wp:extent cx="304800" cy="304800"/>
                   <wp:effectExtent b="0" l="0" r="0" t="0"/>
-                  <wp:docPr id="94" name="image82.png"/>
-                  <a:graphic>
-                    <a:graphicData uri="http://schemas.openxmlformats.org/drawingml/2006/picture">
-                      <pic:pic>
-                        <pic:nvPicPr>
-                          <pic:cNvPr id="0" name="image82.png"/>
+                  <wp:docPr id="94" name="image87.png"/>
+                  <a:graphic>
+                    <a:graphicData uri="http://schemas.openxmlformats.org/drawingml/2006/picture">
+                      <pic:pic>
+                        <pic:nvPicPr>
+                          <pic:cNvPr id="0" name="image87.png"/>
                           <pic:cNvPicPr preferRelativeResize="0"/>
                         </pic:nvPicPr>
                         <pic:blipFill>
@@ -5997,12 +5997,12 @@
                 <wp:inline distB="114300" distT="114300" distL="114300" distR="114300">
                   <wp:extent cx="304800" cy="304800"/>
                   <wp:effectExtent b="0" l="0" r="0" t="0"/>
-                  <wp:docPr id="77" name="image61.png"/>
-                  <a:graphic>
-                    <a:graphicData uri="http://schemas.openxmlformats.org/drawingml/2006/picture">
-                      <pic:pic>
-                        <pic:nvPicPr>
-                          <pic:cNvPr id="0" name="image61.png"/>
+                  <wp:docPr id="77" name="image65.png"/>
+                  <a:graphic>
+                    <a:graphicData uri="http://schemas.openxmlformats.org/drawingml/2006/picture">
+                      <pic:pic>
+                        <pic:nvPicPr>
+                          <pic:cNvPr id="0" name="image65.png"/>
                           <pic:cNvPicPr preferRelativeResize="0"/>
                         </pic:nvPicPr>
                         <pic:blipFill>
@@ -6063,12 +6063,12 @@
                 <wp:inline distB="114300" distT="114300" distL="114300" distR="114300">
                   <wp:extent cx="304800" cy="304800"/>
                   <wp:effectExtent b="0" l="0" r="0" t="0"/>
-                  <wp:docPr id="67" name="image71.png"/>
-                  <a:graphic>
-                    <a:graphicData uri="http://schemas.openxmlformats.org/drawingml/2006/picture">
-                      <pic:pic>
-                        <pic:nvPicPr>
-                          <pic:cNvPr id="0" name="image71.png"/>
+                  <wp:docPr id="67" name="image56.png"/>
+                  <a:graphic>
+                    <a:graphicData uri="http://schemas.openxmlformats.org/drawingml/2006/picture">
+                      <pic:pic>
+                        <pic:nvPicPr>
+                          <pic:cNvPr id="0" name="image56.png"/>
                           <pic:cNvPicPr preferRelativeResize="0"/>
                         </pic:nvPicPr>
                         <pic:blipFill>
@@ -6129,12 +6129,12 @@
                 <wp:inline distB="114300" distT="114300" distL="114300" distR="114300">
                   <wp:extent cx="304800" cy="304800"/>
                   <wp:effectExtent b="0" l="0" r="0" t="0"/>
-                  <wp:docPr id="64" name="image60.png"/>
-                  <a:graphic>
-                    <a:graphicData uri="http://schemas.openxmlformats.org/drawingml/2006/picture">
-                      <pic:pic>
-                        <pic:nvPicPr>
-                          <pic:cNvPr id="0" name="image60.png"/>
+                  <wp:docPr id="64" name="image53.png"/>
+                  <a:graphic>
+                    <a:graphicData uri="http://schemas.openxmlformats.org/drawingml/2006/picture">
+                      <pic:pic>
+                        <pic:nvPicPr>
+                          <pic:cNvPr id="0" name="image53.png"/>
                           <pic:cNvPicPr preferRelativeResize="0"/>
                         </pic:nvPicPr>
                         <pic:blipFill>
@@ -6265,12 +6265,12 @@
                 <wp:inline distB="114300" distT="114300" distL="114300" distR="114300">
                   <wp:extent cx="304800" cy="304800"/>
                   <wp:effectExtent b="0" l="0" r="0" t="0"/>
-                  <wp:docPr id="98" name="image79.png"/>
-                  <a:graphic>
-                    <a:graphicData uri="http://schemas.openxmlformats.org/drawingml/2006/picture">
-                      <pic:pic>
-                        <pic:nvPicPr>
-                          <pic:cNvPr id="0" name="image79.png"/>
+                  <wp:docPr id="98" name="image108.png"/>
+                  <a:graphic>
+                    <a:graphicData uri="http://schemas.openxmlformats.org/drawingml/2006/picture">
+                      <pic:pic>
+                        <pic:nvPicPr>
+                          <pic:cNvPr id="0" name="image108.png"/>
                           <pic:cNvPicPr preferRelativeResize="0"/>
                         </pic:nvPicPr>
                         <pic:blipFill>
@@ -6331,7 +6331,139 @@
                 <wp:inline distB="114300" distT="114300" distL="114300" distR="114300">
                   <wp:extent cx="304800" cy="304800"/>
                   <wp:effectExtent b="0" l="0" r="0" t="0"/>
-                  <wp:docPr id="51" name="image39.png"/>
+                  <wp:docPr id="51" name="image40.png"/>
+                  <a:graphic>
+                    <a:graphicData uri="http://schemas.openxmlformats.org/drawingml/2006/picture">
+                      <pic:pic>
+                        <pic:nvPicPr>
+                          <pic:cNvPr id="0" name="image40.png"/>
+                          <pic:cNvPicPr preferRelativeResize="0"/>
+                        </pic:nvPicPr>
+                        <pic:blipFill>
+                          <a:blip r:embed="rId79"/>
+                          <a:srcRect b="0" l="0" r="0" t="0"/>
+                          <a:stretch>
+                            <a:fillRect/>
+                          </a:stretch>
+                        </pic:blipFill>
+                        <pic:spPr>
+                          <a:xfrm>
+                            <a:off x="0" y="0"/>
+                            <a:ext cx="304800" cy="304800"/>
+                          </a:xfrm>
+                          <a:prstGeom prst="rect"/>
+                          <a:ln/>
+                        </pic:spPr>
+                      </pic:pic>
+                    </a:graphicData>
+                  </a:graphic>
+                </wp:inline>
+              </w:drawing>
+            </w:r>
+            <w:r>
+              <w:rPr>
+                <w:rtl w:val="0"/>
+              </w:rPr>
+            </w:r>
+          </w:p>
+        </w:tc>
+        <w:tc>
+          <w:tcPr>
+            <w:tcBorders>
+              <w:top w:color="000000" w:space="0" w:sz="4" w:val="single"/>
+              <w:left w:color="000000" w:space="0" w:sz="4" w:val="single"/>
+              <w:bottom w:color="000000" w:space="0" w:sz="4" w:val="single"/>
+              <w:right w:color="000000" w:space="0" w:sz="4" w:val="single"/>
+            </w:tcBorders>
+            <w:tcMar>
+              <w:top w:w="100.0" w:type="dxa"/>
+              <w:left w:w="100.0" w:type="dxa"/>
+              <w:bottom w:w="100.0" w:type="dxa"/>
+              <w:right w:w="100.0" w:type="dxa"/>
+            </w:tcMar>
+            <w:vAlign w:val="top"/>
+          </w:tcPr>
+          <w:p>
+            <w:pPr>
+              <w:rPr>
+                <w:highlight w:val="white"/>
+              </w:rPr>
+            </w:pPr>
+            <w:r>
+              <w:rPr>
+                <w:highlight w:val="white"/>
+              </w:rPr>
+              <w:drawing>
+                <wp:inline distB="114300" distT="114300" distL="114300" distR="114300">
+                  <wp:extent cx="304800" cy="304800"/>
+                  <wp:effectExtent b="0" l="0" r="0" t="0"/>
+                  <wp:docPr id="27" name="image10.png"/>
+                  <a:graphic>
+                    <a:graphicData uri="http://schemas.openxmlformats.org/drawingml/2006/picture">
+                      <pic:pic>
+                        <pic:nvPicPr>
+                          <pic:cNvPr id="0" name="image10.png"/>
+                          <pic:cNvPicPr preferRelativeResize="0"/>
+                        </pic:nvPicPr>
+                        <pic:blipFill>
+                          <a:blip r:embed="rId80"/>
+                          <a:srcRect b="0" l="0" r="0" t="0"/>
+                          <a:stretch>
+                            <a:fillRect/>
+                          </a:stretch>
+                        </pic:blipFill>
+                        <pic:spPr>
+                          <a:xfrm>
+                            <a:off x="0" y="0"/>
+                            <a:ext cx="304800" cy="304800"/>
+                          </a:xfrm>
+                          <a:prstGeom prst="rect"/>
+                          <a:ln/>
+                        </pic:spPr>
+                      </pic:pic>
+                    </a:graphicData>
+                  </a:graphic>
+                </wp:inline>
+              </w:drawing>
+            </w:r>
+            <w:r>
+              <w:rPr>
+                <w:rtl w:val="0"/>
+              </w:rPr>
+            </w:r>
+          </w:p>
+        </w:tc>
+        <w:tc>
+          <w:tcPr>
+            <w:tcBorders>
+              <w:top w:color="000000" w:space="0" w:sz="4" w:val="single"/>
+              <w:left w:color="000000" w:space="0" w:sz="4" w:val="single"/>
+              <w:bottom w:color="000000" w:space="0" w:sz="4" w:val="single"/>
+              <w:right w:color="000000" w:space="0" w:sz="4" w:val="single"/>
+            </w:tcBorders>
+            <w:tcMar>
+              <w:top w:w="100.0" w:type="dxa"/>
+              <w:left w:w="100.0" w:type="dxa"/>
+              <w:bottom w:w="100.0" w:type="dxa"/>
+              <w:right w:w="100.0" w:type="dxa"/>
+            </w:tcMar>
+            <w:vAlign w:val="top"/>
+          </w:tcPr>
+          <w:p>
+            <w:pPr>
+              <w:rPr>
+                <w:highlight w:val="white"/>
+              </w:rPr>
+            </w:pPr>
+            <w:r>
+              <w:rPr>
+                <w:highlight w:val="white"/>
+              </w:rPr>
+              <w:drawing>
+                <wp:inline distB="114300" distT="114300" distL="114300" distR="114300">
+                  <wp:extent cx="304800" cy="304800"/>
+                  <wp:effectExtent b="0" l="0" r="0" t="0"/>
+                  <wp:docPr id="55" name="image39.png"/>
                   <a:graphic>
                     <a:graphicData uri="http://schemas.openxmlformats.org/drawingml/2006/picture">
                       <pic:pic>
@@ -6340,138 +6472,6 @@
                           <pic:cNvPicPr preferRelativeResize="0"/>
                         </pic:nvPicPr>
                         <pic:blipFill>
-                          <a:blip r:embed="rId79"/>
-                          <a:srcRect b="0" l="0" r="0" t="0"/>
-                          <a:stretch>
-                            <a:fillRect/>
-                          </a:stretch>
-                        </pic:blipFill>
-                        <pic:spPr>
-                          <a:xfrm>
-                            <a:off x="0" y="0"/>
-                            <a:ext cx="304800" cy="304800"/>
-                          </a:xfrm>
-                          <a:prstGeom prst="rect"/>
-                          <a:ln/>
-                        </pic:spPr>
-                      </pic:pic>
-                    </a:graphicData>
-                  </a:graphic>
-                </wp:inline>
-              </w:drawing>
-            </w:r>
-            <w:r>
-              <w:rPr>
-                <w:rtl w:val="0"/>
-              </w:rPr>
-            </w:r>
-          </w:p>
-        </w:tc>
-        <w:tc>
-          <w:tcPr>
-            <w:tcBorders>
-              <w:top w:color="000000" w:space="0" w:sz="4" w:val="single"/>
-              <w:left w:color="000000" w:space="0" w:sz="4" w:val="single"/>
-              <w:bottom w:color="000000" w:space="0" w:sz="4" w:val="single"/>
-              <w:right w:color="000000" w:space="0" w:sz="4" w:val="single"/>
-            </w:tcBorders>
-            <w:tcMar>
-              <w:top w:w="100.0" w:type="dxa"/>
-              <w:left w:w="100.0" w:type="dxa"/>
-              <w:bottom w:w="100.0" w:type="dxa"/>
-              <w:right w:w="100.0" w:type="dxa"/>
-            </w:tcMar>
-            <w:vAlign w:val="top"/>
-          </w:tcPr>
-          <w:p>
-            <w:pPr>
-              <w:rPr>
-                <w:highlight w:val="white"/>
-              </w:rPr>
-            </w:pPr>
-            <w:r>
-              <w:rPr>
-                <w:highlight w:val="white"/>
-              </w:rPr>
-              <w:drawing>
-                <wp:inline distB="114300" distT="114300" distL="114300" distR="114300">
-                  <wp:extent cx="304800" cy="304800"/>
-                  <wp:effectExtent b="0" l="0" r="0" t="0"/>
-                  <wp:docPr id="27" name="image9.png"/>
-                  <a:graphic>
-                    <a:graphicData uri="http://schemas.openxmlformats.org/drawingml/2006/picture">
-                      <pic:pic>
-                        <pic:nvPicPr>
-                          <pic:cNvPr id="0" name="image9.png"/>
-                          <pic:cNvPicPr preferRelativeResize="0"/>
-                        </pic:nvPicPr>
-                        <pic:blipFill>
-                          <a:blip r:embed="rId80"/>
-                          <a:srcRect b="0" l="0" r="0" t="0"/>
-                          <a:stretch>
-                            <a:fillRect/>
-                          </a:stretch>
-                        </pic:blipFill>
-                        <pic:spPr>
-                          <a:xfrm>
-                            <a:off x="0" y="0"/>
-                            <a:ext cx="304800" cy="304800"/>
-                          </a:xfrm>
-                          <a:prstGeom prst="rect"/>
-                          <a:ln/>
-                        </pic:spPr>
-                      </pic:pic>
-                    </a:graphicData>
-                  </a:graphic>
-                </wp:inline>
-              </w:drawing>
-            </w:r>
-            <w:r>
-              <w:rPr>
-                <w:rtl w:val="0"/>
-              </w:rPr>
-            </w:r>
-          </w:p>
-        </w:tc>
-        <w:tc>
-          <w:tcPr>
-            <w:tcBorders>
-              <w:top w:color="000000" w:space="0" w:sz="4" w:val="single"/>
-              <w:left w:color="000000" w:space="0" w:sz="4" w:val="single"/>
-              <w:bottom w:color="000000" w:space="0" w:sz="4" w:val="single"/>
-              <w:right w:color="000000" w:space="0" w:sz="4" w:val="single"/>
-            </w:tcBorders>
-            <w:tcMar>
-              <w:top w:w="100.0" w:type="dxa"/>
-              <w:left w:w="100.0" w:type="dxa"/>
-              <w:bottom w:w="100.0" w:type="dxa"/>
-              <w:right w:w="100.0" w:type="dxa"/>
-            </w:tcMar>
-            <w:vAlign w:val="top"/>
-          </w:tcPr>
-          <w:p>
-            <w:pPr>
-              <w:rPr>
-                <w:highlight w:val="white"/>
-              </w:rPr>
-            </w:pPr>
-            <w:r>
-              <w:rPr>
-                <w:highlight w:val="white"/>
-              </w:rPr>
-              <w:drawing>
-                <wp:inline distB="114300" distT="114300" distL="114300" distR="114300">
-                  <wp:extent cx="304800" cy="304800"/>
-                  <wp:effectExtent b="0" l="0" r="0" t="0"/>
-                  <wp:docPr id="55" name="image52.png"/>
-                  <a:graphic>
-                    <a:graphicData uri="http://schemas.openxmlformats.org/drawingml/2006/picture">
-                      <pic:pic>
-                        <pic:nvPicPr>
-                          <pic:cNvPr id="0" name="image52.png"/>
-                          <pic:cNvPicPr preferRelativeResize="0"/>
-                        </pic:nvPicPr>
-                        <pic:blipFill>
                           <a:blip r:embed="rId81"/>
                           <a:srcRect b="0" l="0" r="0" t="0"/>
                           <a:stretch>
@@ -6529,12 +6529,12 @@
                 <wp:inline distB="114300" distT="114300" distL="114300" distR="114300">
                   <wp:extent cx="304800" cy="304800"/>
                   <wp:effectExtent b="0" l="0" r="0" t="0"/>
-                  <wp:docPr id="12" name="image17.png"/>
-                  <a:graphic>
-                    <a:graphicData uri="http://schemas.openxmlformats.org/drawingml/2006/picture">
-                      <pic:pic>
-                        <pic:nvPicPr>
-                          <pic:cNvPr id="0" name="image17.png"/>
+                  <wp:docPr id="12" name="image12.png"/>
+                  <a:graphic>
+                    <a:graphicData uri="http://schemas.openxmlformats.org/drawingml/2006/picture">
+                      <pic:pic>
+                        <pic:nvPicPr>
+                          <pic:cNvPr id="0" name="image12.png"/>
                           <pic:cNvPicPr preferRelativeResize="0"/>
                         </pic:nvPicPr>
                         <pic:blipFill>
@@ -6595,12 +6595,12 @@
                 <wp:inline distB="114300" distT="114300" distL="114300" distR="114300">
                   <wp:extent cx="304800" cy="304800"/>
                   <wp:effectExtent b="0" l="0" r="0" t="0"/>
-                  <wp:docPr id="91" name="image75.png"/>
-                  <a:graphic>
-                    <a:graphicData uri="http://schemas.openxmlformats.org/drawingml/2006/picture">
-                      <pic:pic>
-                        <pic:nvPicPr>
-                          <pic:cNvPr id="0" name="image75.png"/>
+                  <wp:docPr id="91" name="image82.png"/>
+                  <a:graphic>
+                    <a:graphicData uri="http://schemas.openxmlformats.org/drawingml/2006/picture">
+                      <pic:pic>
+                        <pic:nvPicPr>
+                          <pic:cNvPr id="0" name="image82.png"/>
                           <pic:cNvPicPr preferRelativeResize="0"/>
                         </pic:nvPicPr>
                         <pic:blipFill>
@@ -6661,12 +6661,12 @@
                 <wp:inline distB="114300" distT="114300" distL="114300" distR="114300">
                   <wp:extent cx="304800" cy="304800"/>
                   <wp:effectExtent b="0" l="0" r="0" t="0"/>
-                  <wp:docPr id="75" name="image66.png"/>
-                  <a:graphic>
-                    <a:graphicData uri="http://schemas.openxmlformats.org/drawingml/2006/picture">
-                      <pic:pic>
-                        <pic:nvPicPr>
-                          <pic:cNvPr id="0" name="image66.png"/>
+                  <wp:docPr id="75" name="image73.png"/>
+                  <a:graphic>
+                    <a:graphicData uri="http://schemas.openxmlformats.org/drawingml/2006/picture">
+                      <pic:pic>
+                        <pic:nvPicPr>
+                          <pic:cNvPr id="0" name="image73.png"/>
                           <pic:cNvPicPr preferRelativeResize="0"/>
                         </pic:nvPicPr>
                         <pic:blipFill>
@@ -6727,12 +6727,12 @@
                 <wp:inline distB="114300" distT="114300" distL="114300" distR="114300">
                   <wp:extent cx="304800" cy="304800"/>
                   <wp:effectExtent b="0" l="0" r="0" t="0"/>
-                  <wp:docPr id="17" name="image16.png"/>
-                  <a:graphic>
-                    <a:graphicData uri="http://schemas.openxmlformats.org/drawingml/2006/picture">
-                      <pic:pic>
-                        <pic:nvPicPr>
-                          <pic:cNvPr id="0" name="image16.png"/>
+                  <wp:docPr id="17" name="image5.png"/>
+                  <a:graphic>
+                    <a:graphicData uri="http://schemas.openxmlformats.org/drawingml/2006/picture">
+                      <pic:pic>
+                        <pic:nvPicPr>
+                          <pic:cNvPr id="0" name="image5.png"/>
                           <pic:cNvPicPr preferRelativeResize="0"/>
                         </pic:nvPicPr>
                         <pic:blipFill>
@@ -6793,12 +6793,12 @@
                 <wp:inline distB="114300" distT="114300" distL="114300" distR="114300">
                   <wp:extent cx="304800" cy="304800"/>
                   <wp:effectExtent b="0" l="0" r="0" t="0"/>
-                  <wp:docPr id="25" name="image20.png"/>
-                  <a:graphic>
-                    <a:graphicData uri="http://schemas.openxmlformats.org/drawingml/2006/picture">
-                      <pic:pic>
-                        <pic:nvPicPr>
-                          <pic:cNvPr id="0" name="image20.png"/>
+                  <wp:docPr id="25" name="image3.png"/>
+                  <a:graphic>
+                    <a:graphicData uri="http://schemas.openxmlformats.org/drawingml/2006/picture">
+                      <pic:pic>
+                        <pic:nvPicPr>
+                          <pic:cNvPr id="0" name="image3.png"/>
                           <pic:cNvPicPr preferRelativeResize="0"/>
                         </pic:nvPicPr>
                         <pic:blipFill>
@@ -6859,12 +6859,12 @@
                 <wp:inline distB="114300" distT="114300" distL="114300" distR="114300">
                   <wp:extent cx="304800" cy="304800"/>
                   <wp:effectExtent b="0" l="0" r="0" t="0"/>
-                  <wp:docPr id="109" name="image99.png"/>
-                  <a:graphic>
-                    <a:graphicData uri="http://schemas.openxmlformats.org/drawingml/2006/picture">
-                      <pic:pic>
-                        <pic:nvPicPr>
-                          <pic:cNvPr id="0" name="image99.png"/>
+                  <wp:docPr id="109" name="image91.png"/>
+                  <a:graphic>
+                    <a:graphicData uri="http://schemas.openxmlformats.org/drawingml/2006/picture">
+                      <pic:pic>
+                        <pic:nvPicPr>
+                          <pic:cNvPr id="0" name="image91.png"/>
                           <pic:cNvPicPr preferRelativeResize="0"/>
                         </pic:nvPicPr>
                         <pic:blipFill>
@@ -6995,12 +6995,12 @@
                 <wp:inline distB="114300" distT="114300" distL="114300" distR="114300">
                   <wp:extent cx="304800" cy="304800"/>
                   <wp:effectExtent b="0" l="0" r="0" t="0"/>
-                  <wp:docPr id="14" name="image7.png"/>
-                  <a:graphic>
-                    <a:graphicData uri="http://schemas.openxmlformats.org/drawingml/2006/picture">
-                      <pic:pic>
-                        <pic:nvPicPr>
-                          <pic:cNvPr id="0" name="image7.png"/>
+                  <wp:docPr id="14" name="image26.png"/>
+                  <a:graphic>
+                    <a:graphicData uri="http://schemas.openxmlformats.org/drawingml/2006/picture">
+                      <pic:pic>
+                        <pic:nvPicPr>
+                          <pic:cNvPr id="0" name="image26.png"/>
                           <pic:cNvPicPr preferRelativeResize="0"/>
                         </pic:nvPicPr>
                         <pic:blipFill>
@@ -7127,12 +7127,12 @@
                 <wp:inline distB="114300" distT="114300" distL="114300" distR="114300">
                   <wp:extent cx="304800" cy="304800"/>
                   <wp:effectExtent b="0" l="0" r="0" t="0"/>
-                  <wp:docPr id="92" name="image101.png"/>
-                  <a:graphic>
-                    <a:graphicData uri="http://schemas.openxmlformats.org/drawingml/2006/picture">
-                      <pic:pic>
-                        <pic:nvPicPr>
-                          <pic:cNvPr id="0" name="image101.png"/>
+                  <wp:docPr id="92" name="image71.png"/>
+                  <a:graphic>
+                    <a:graphicData uri="http://schemas.openxmlformats.org/drawingml/2006/picture">
+                      <pic:pic>
+                        <pic:nvPicPr>
+                          <pic:cNvPr id="0" name="image71.png"/>
                           <pic:cNvPicPr preferRelativeResize="0"/>
                         </pic:nvPicPr>
                         <pic:blipFill>
@@ -7193,12 +7193,12 @@
                 <wp:inline distB="114300" distT="114300" distL="114300" distR="114300">
                   <wp:extent cx="304800" cy="304800"/>
                   <wp:effectExtent b="0" l="0" r="0" t="0"/>
-                  <wp:docPr id="110" name="image102.png"/>
-                  <a:graphic>
-                    <a:graphicData uri="http://schemas.openxmlformats.org/drawingml/2006/picture">
-                      <pic:pic>
-                        <pic:nvPicPr>
-                          <pic:cNvPr id="0" name="image102.png"/>
+                  <wp:docPr id="110" name="image99.png"/>
+                  <a:graphic>
+                    <a:graphicData uri="http://schemas.openxmlformats.org/drawingml/2006/picture">
+                      <pic:pic>
+                        <pic:nvPicPr>
+                          <pic:cNvPr id="0" name="image99.png"/>
                           <pic:cNvPicPr preferRelativeResize="0"/>
                         </pic:nvPicPr>
                         <pic:blipFill>
@@ -7259,12 +7259,12 @@
                 <wp:inline distB="114300" distT="114300" distL="114300" distR="114300">
                   <wp:extent cx="304800" cy="304800"/>
                   <wp:effectExtent b="0" l="0" r="0" t="0"/>
-                  <wp:docPr id="68" name="image46.png"/>
-                  <a:graphic>
-                    <a:graphicData uri="http://schemas.openxmlformats.org/drawingml/2006/picture">
-                      <pic:pic>
-                        <pic:nvPicPr>
-                          <pic:cNvPr id="0" name="image46.png"/>
+                  <wp:docPr id="68" name="image55.png"/>
+                  <a:graphic>
+                    <a:graphicData uri="http://schemas.openxmlformats.org/drawingml/2006/picture">
+                      <pic:pic>
+                        <pic:nvPicPr>
+                          <pic:cNvPr id="0" name="image55.png"/>
                           <pic:cNvPicPr preferRelativeResize="0"/>
                         </pic:nvPicPr>
                         <pic:blipFill>
@@ -7325,12 +7325,12 @@
                 <wp:inline distB="114300" distT="114300" distL="114300" distR="114300">
                   <wp:extent cx="304800" cy="304800"/>
                   <wp:effectExtent b="0" l="0" r="0" t="0"/>
-                  <wp:docPr id="30" name="image2.png"/>
-                  <a:graphic>
-                    <a:graphicData uri="http://schemas.openxmlformats.org/drawingml/2006/picture">
-                      <pic:pic>
-                        <pic:nvPicPr>
-                          <pic:cNvPr id="0" name="image2.png"/>
+                  <wp:docPr id="30" name="image8.png"/>
+                  <a:graphic>
+                    <a:graphicData uri="http://schemas.openxmlformats.org/drawingml/2006/picture">
+                      <pic:pic>
+                        <pic:nvPicPr>
+                          <pic:cNvPr id="0" name="image8.png"/>
                           <pic:cNvPicPr preferRelativeResize="0"/>
                         </pic:nvPicPr>
                         <pic:blipFill>
@@ -7391,12 +7391,12 @@
                 <wp:inline distB="114300" distT="114300" distL="114300" distR="114300">
                   <wp:extent cx="304800" cy="304800"/>
                   <wp:effectExtent b="0" l="0" r="0" t="0"/>
-                  <wp:docPr id="89" name="image70.png"/>
-                  <a:graphic>
-                    <a:graphicData uri="http://schemas.openxmlformats.org/drawingml/2006/picture">
-                      <pic:pic>
-                        <pic:nvPicPr>
-                          <pic:cNvPr id="0" name="image70.png"/>
+                  <wp:docPr id="89" name="image76.png"/>
+                  <a:graphic>
+                    <a:graphicData uri="http://schemas.openxmlformats.org/drawingml/2006/picture">
+                      <pic:pic>
+                        <pic:nvPicPr>
+                          <pic:cNvPr id="0" name="image76.png"/>
                           <pic:cNvPicPr preferRelativeResize="0"/>
                         </pic:nvPicPr>
                         <pic:blipFill>
@@ -7457,12 +7457,12 @@
                 <wp:inline distB="114300" distT="114300" distL="114300" distR="114300">
                   <wp:extent cx="304800" cy="304800"/>
                   <wp:effectExtent b="0" l="0" r="0" t="0"/>
-                  <wp:docPr id="101" name="image83.png"/>
-                  <a:graphic>
-                    <a:graphicData uri="http://schemas.openxmlformats.org/drawingml/2006/picture">
-                      <pic:pic>
-                        <pic:nvPicPr>
-                          <pic:cNvPr id="0" name="image83.png"/>
+                  <wp:docPr id="101" name="image84.png"/>
+                  <a:graphic>
+                    <a:graphicData uri="http://schemas.openxmlformats.org/drawingml/2006/picture">
+                      <pic:pic>
+                        <pic:nvPicPr>
+                          <pic:cNvPr id="0" name="image84.png"/>
                           <pic:cNvPicPr preferRelativeResize="0"/>
                         </pic:nvPicPr>
                         <pic:blipFill>
@@ -7523,12 +7523,12 @@
                 <wp:inline distB="114300" distT="114300" distL="114300" distR="114300">
                   <wp:extent cx="304800" cy="304800"/>
                   <wp:effectExtent b="0" l="0" r="0" t="0"/>
-                  <wp:docPr id="52" name="image51.png"/>
-                  <a:graphic>
-                    <a:graphicData uri="http://schemas.openxmlformats.org/drawingml/2006/picture">
-                      <pic:pic>
-                        <pic:nvPicPr>
-                          <pic:cNvPr id="0" name="image51.png"/>
+                  <wp:docPr id="52" name="image41.png"/>
+                  <a:graphic>
+                    <a:graphicData uri="http://schemas.openxmlformats.org/drawingml/2006/picture">
+                      <pic:pic>
+                        <pic:nvPicPr>
+                          <pic:cNvPr id="0" name="image41.png"/>
                           <pic:cNvPicPr preferRelativeResize="0"/>
                         </pic:nvPicPr>
                         <pic:blipFill>
@@ -7589,12 +7589,12 @@
                 <wp:inline distB="114300" distT="114300" distL="114300" distR="114300">
                   <wp:extent cx="304800" cy="304800"/>
                   <wp:effectExtent b="0" l="0" r="0" t="0"/>
-                  <wp:docPr id="32" name="image8.png"/>
-                  <a:graphic>
-                    <a:graphicData uri="http://schemas.openxmlformats.org/drawingml/2006/picture">
-                      <pic:pic>
-                        <pic:nvPicPr>
-                          <pic:cNvPr id="0" name="image8.png"/>
+                  <wp:docPr id="32" name="image14.png"/>
+                  <a:graphic>
+                    <a:graphicData uri="http://schemas.openxmlformats.org/drawingml/2006/picture">
+                      <pic:pic>
+                        <pic:nvPicPr>
+                          <pic:cNvPr id="0" name="image14.png"/>
                           <pic:cNvPicPr preferRelativeResize="0"/>
                         </pic:nvPicPr>
                         <pic:blipFill>
@@ -7725,7 +7725,271 @@
                 <wp:inline distB="114300" distT="114300" distL="114300" distR="114300">
                   <wp:extent cx="304800" cy="304800"/>
                   <wp:effectExtent b="0" l="0" r="0" t="0"/>
-                  <wp:docPr id="37" name="image29.png"/>
+                  <wp:docPr id="37" name="image23.png"/>
+                  <a:graphic>
+                    <a:graphicData uri="http://schemas.openxmlformats.org/drawingml/2006/picture">
+                      <pic:pic>
+                        <pic:nvPicPr>
+                          <pic:cNvPr id="0" name="image23.png"/>
+                          <pic:cNvPicPr preferRelativeResize="0"/>
+                        </pic:nvPicPr>
+                        <pic:blipFill>
+                          <a:blip r:embed="rId98"/>
+                          <a:srcRect b="0" l="0" r="0" t="0"/>
+                          <a:stretch>
+                            <a:fillRect/>
+                          </a:stretch>
+                        </pic:blipFill>
+                        <pic:spPr>
+                          <a:xfrm>
+                            <a:off x="0" y="0"/>
+                            <a:ext cx="304800" cy="304800"/>
+                          </a:xfrm>
+                          <a:prstGeom prst="rect"/>
+                          <a:ln/>
+                        </pic:spPr>
+                      </pic:pic>
+                    </a:graphicData>
+                  </a:graphic>
+                </wp:inline>
+              </w:drawing>
+            </w:r>
+            <w:r>
+              <w:rPr>
+                <w:rtl w:val="0"/>
+              </w:rPr>
+            </w:r>
+          </w:p>
+        </w:tc>
+        <w:tc>
+          <w:tcPr>
+            <w:tcBorders>
+              <w:top w:color="000000" w:space="0" w:sz="4" w:val="single"/>
+              <w:left w:color="000000" w:space="0" w:sz="4" w:val="single"/>
+              <w:bottom w:color="000000" w:space="0" w:sz="4" w:val="single"/>
+              <w:right w:color="000000" w:space="0" w:sz="4" w:val="single"/>
+            </w:tcBorders>
+            <w:tcMar>
+              <w:top w:w="100.0" w:type="dxa"/>
+              <w:left w:w="100.0" w:type="dxa"/>
+              <w:bottom w:w="100.0" w:type="dxa"/>
+              <w:right w:w="100.0" w:type="dxa"/>
+            </w:tcMar>
+            <w:vAlign w:val="top"/>
+          </w:tcPr>
+          <w:p>
+            <w:pPr>
+              <w:rPr>
+                <w:highlight w:val="white"/>
+              </w:rPr>
+            </w:pPr>
+            <w:r>
+              <w:rPr>
+                <w:highlight w:val="white"/>
+              </w:rPr>
+              <w:drawing>
+                <wp:inline distB="114300" distT="114300" distL="114300" distR="114300">
+                  <wp:extent cx="304800" cy="304800"/>
+                  <wp:effectExtent b="0" l="0" r="0" t="0"/>
+                  <wp:docPr id="97" name="image79.png"/>
+                  <a:graphic>
+                    <a:graphicData uri="http://schemas.openxmlformats.org/drawingml/2006/picture">
+                      <pic:pic>
+                        <pic:nvPicPr>
+                          <pic:cNvPr id="0" name="image79.png"/>
+                          <pic:cNvPicPr preferRelativeResize="0"/>
+                        </pic:nvPicPr>
+                        <pic:blipFill>
+                          <a:blip r:embed="rId99"/>
+                          <a:srcRect b="0" l="0" r="0" t="0"/>
+                          <a:stretch>
+                            <a:fillRect/>
+                          </a:stretch>
+                        </pic:blipFill>
+                        <pic:spPr>
+                          <a:xfrm>
+                            <a:off x="0" y="0"/>
+                            <a:ext cx="304800" cy="304800"/>
+                          </a:xfrm>
+                          <a:prstGeom prst="rect"/>
+                          <a:ln/>
+                        </pic:spPr>
+                      </pic:pic>
+                    </a:graphicData>
+                  </a:graphic>
+                </wp:inline>
+              </w:drawing>
+            </w:r>
+            <w:r>
+              <w:rPr>
+                <w:rtl w:val="0"/>
+              </w:rPr>
+            </w:r>
+          </w:p>
+        </w:tc>
+        <w:tc>
+          <w:tcPr>
+            <w:tcBorders>
+              <w:top w:color="000000" w:space="0" w:sz="4" w:val="single"/>
+              <w:left w:color="000000" w:space="0" w:sz="4" w:val="single"/>
+              <w:bottom w:color="000000" w:space="0" w:sz="4" w:val="single"/>
+              <w:right w:color="000000" w:space="0" w:sz="4" w:val="single"/>
+            </w:tcBorders>
+            <w:tcMar>
+              <w:top w:w="100.0" w:type="dxa"/>
+              <w:left w:w="100.0" w:type="dxa"/>
+              <w:bottom w:w="100.0" w:type="dxa"/>
+              <w:right w:w="100.0" w:type="dxa"/>
+            </w:tcMar>
+            <w:vAlign w:val="top"/>
+          </w:tcPr>
+          <w:p>
+            <w:pPr>
+              <w:rPr>
+                <w:highlight w:val="white"/>
+              </w:rPr>
+            </w:pPr>
+            <w:r>
+              <w:rPr>
+                <w:highlight w:val="white"/>
+              </w:rPr>
+              <w:drawing>
+                <wp:inline distB="114300" distT="114300" distL="114300" distR="114300">
+                  <wp:extent cx="304800" cy="304800"/>
+                  <wp:effectExtent b="0" l="0" r="0" t="0"/>
+                  <wp:docPr id="45" name="image32.png"/>
+                  <a:graphic>
+                    <a:graphicData uri="http://schemas.openxmlformats.org/drawingml/2006/picture">
+                      <pic:pic>
+                        <pic:nvPicPr>
+                          <pic:cNvPr id="0" name="image32.png"/>
+                          <pic:cNvPicPr preferRelativeResize="0"/>
+                        </pic:nvPicPr>
+                        <pic:blipFill>
+                          <a:blip r:embed="rId100"/>
+                          <a:srcRect b="0" l="0" r="0" t="0"/>
+                          <a:stretch>
+                            <a:fillRect/>
+                          </a:stretch>
+                        </pic:blipFill>
+                        <pic:spPr>
+                          <a:xfrm>
+                            <a:off x="0" y="0"/>
+                            <a:ext cx="304800" cy="304800"/>
+                          </a:xfrm>
+                          <a:prstGeom prst="rect"/>
+                          <a:ln/>
+                        </pic:spPr>
+                      </pic:pic>
+                    </a:graphicData>
+                  </a:graphic>
+                </wp:inline>
+              </w:drawing>
+            </w:r>
+            <w:r>
+              <w:rPr>
+                <w:rtl w:val="0"/>
+              </w:rPr>
+            </w:r>
+          </w:p>
+        </w:tc>
+        <w:tc>
+          <w:tcPr>
+            <w:tcBorders>
+              <w:top w:color="000000" w:space="0" w:sz="4" w:val="single"/>
+              <w:left w:color="000000" w:space="0" w:sz="4" w:val="single"/>
+              <w:bottom w:color="000000" w:space="0" w:sz="4" w:val="single"/>
+              <w:right w:color="000000" w:space="0" w:sz="4" w:val="single"/>
+            </w:tcBorders>
+            <w:tcMar>
+              <w:top w:w="100.0" w:type="dxa"/>
+              <w:left w:w="100.0" w:type="dxa"/>
+              <w:bottom w:w="100.0" w:type="dxa"/>
+              <w:right w:w="100.0" w:type="dxa"/>
+            </w:tcMar>
+            <w:vAlign w:val="top"/>
+          </w:tcPr>
+          <w:p>
+            <w:pPr>
+              <w:rPr>
+                <w:highlight w:val="white"/>
+              </w:rPr>
+            </w:pPr>
+            <w:r>
+              <w:rPr>
+                <w:highlight w:val="white"/>
+              </w:rPr>
+              <w:drawing>
+                <wp:inline distB="114300" distT="114300" distL="114300" distR="114300">
+                  <wp:extent cx="304800" cy="304800"/>
+                  <wp:effectExtent b="0" l="0" r="0" t="0"/>
+                  <wp:docPr id="113" name="image97.png"/>
+                  <a:graphic>
+                    <a:graphicData uri="http://schemas.openxmlformats.org/drawingml/2006/picture">
+                      <pic:pic>
+                        <pic:nvPicPr>
+                          <pic:cNvPr id="0" name="image97.png"/>
+                          <pic:cNvPicPr preferRelativeResize="0"/>
+                        </pic:nvPicPr>
+                        <pic:blipFill>
+                          <a:blip r:embed="rId101"/>
+                          <a:srcRect b="0" l="0" r="0" t="0"/>
+                          <a:stretch>
+                            <a:fillRect/>
+                          </a:stretch>
+                        </pic:blipFill>
+                        <pic:spPr>
+                          <a:xfrm>
+                            <a:off x="0" y="0"/>
+                            <a:ext cx="304800" cy="304800"/>
+                          </a:xfrm>
+                          <a:prstGeom prst="rect"/>
+                          <a:ln/>
+                        </pic:spPr>
+                      </pic:pic>
+                    </a:graphicData>
+                  </a:graphic>
+                </wp:inline>
+              </w:drawing>
+            </w:r>
+            <w:r>
+              <w:rPr>
+                <w:rtl w:val="0"/>
+              </w:rPr>
+            </w:r>
+          </w:p>
+        </w:tc>
+        <w:tc>
+          <w:tcPr>
+            <w:tcBorders>
+              <w:top w:color="000000" w:space="0" w:sz="4" w:val="single"/>
+              <w:left w:color="000000" w:space="0" w:sz="4" w:val="single"/>
+              <w:bottom w:color="000000" w:space="0" w:sz="4" w:val="single"/>
+              <w:right w:color="000000" w:space="0" w:sz="4" w:val="single"/>
+            </w:tcBorders>
+            <w:tcMar>
+              <w:top w:w="100.0" w:type="dxa"/>
+              <w:left w:w="100.0" w:type="dxa"/>
+              <w:bottom w:w="100.0" w:type="dxa"/>
+              <w:right w:w="100.0" w:type="dxa"/>
+            </w:tcMar>
+            <w:vAlign w:val="top"/>
+          </w:tcPr>
+          <w:p>
+            <w:pPr>
+              <w:rPr>
+                <w:highlight w:val="white"/>
+              </w:rPr>
+            </w:pPr>
+            <w:r>
+              <w:rPr>
+                <w:highlight w:val="white"/>
+              </w:rPr>
+              <w:drawing>
+                <wp:inline distB="114300" distT="114300" distL="114300" distR="114300">
+                  <wp:extent cx="304800" cy="304800"/>
+                  <wp:effectExtent b="0" l="0" r="0" t="0"/>
+                  <wp:docPr id="42" name="image29.png"/>
                   <a:graphic>
                     <a:graphicData uri="http://schemas.openxmlformats.org/drawingml/2006/picture">
                       <pic:pic>
@@ -7734,270 +7998,6 @@
                           <pic:cNvPicPr preferRelativeResize="0"/>
                         </pic:nvPicPr>
                         <pic:blipFill>
-                          <a:blip r:embed="rId98"/>
-                          <a:srcRect b="0" l="0" r="0" t="0"/>
-                          <a:stretch>
-                            <a:fillRect/>
-                          </a:stretch>
-                        </pic:blipFill>
-                        <pic:spPr>
-                          <a:xfrm>
-                            <a:off x="0" y="0"/>
-                            <a:ext cx="304800" cy="304800"/>
-                          </a:xfrm>
-                          <a:prstGeom prst="rect"/>
-                          <a:ln/>
-                        </pic:spPr>
-                      </pic:pic>
-                    </a:graphicData>
-                  </a:graphic>
-                </wp:inline>
-              </w:drawing>
-            </w:r>
-            <w:r>
-              <w:rPr>
-                <w:rtl w:val="0"/>
-              </w:rPr>
-            </w:r>
-          </w:p>
-        </w:tc>
-        <w:tc>
-          <w:tcPr>
-            <w:tcBorders>
-              <w:top w:color="000000" w:space="0" w:sz="4" w:val="single"/>
-              <w:left w:color="000000" w:space="0" w:sz="4" w:val="single"/>
-              <w:bottom w:color="000000" w:space="0" w:sz="4" w:val="single"/>
-              <w:right w:color="000000" w:space="0" w:sz="4" w:val="single"/>
-            </w:tcBorders>
-            <w:tcMar>
-              <w:top w:w="100.0" w:type="dxa"/>
-              <w:left w:w="100.0" w:type="dxa"/>
-              <w:bottom w:w="100.0" w:type="dxa"/>
-              <w:right w:w="100.0" w:type="dxa"/>
-            </w:tcMar>
-            <w:vAlign w:val="top"/>
-          </w:tcPr>
-          <w:p>
-            <w:pPr>
-              <w:rPr>
-                <w:highlight w:val="white"/>
-              </w:rPr>
-            </w:pPr>
-            <w:r>
-              <w:rPr>
-                <w:highlight w:val="white"/>
-              </w:rPr>
-              <w:drawing>
-                <wp:inline distB="114300" distT="114300" distL="114300" distR="114300">
-                  <wp:extent cx="304800" cy="304800"/>
-                  <wp:effectExtent b="0" l="0" r="0" t="0"/>
-                  <wp:docPr id="97" name="image80.png"/>
-                  <a:graphic>
-                    <a:graphicData uri="http://schemas.openxmlformats.org/drawingml/2006/picture">
-                      <pic:pic>
-                        <pic:nvPicPr>
-                          <pic:cNvPr id="0" name="image80.png"/>
-                          <pic:cNvPicPr preferRelativeResize="0"/>
-                        </pic:nvPicPr>
-                        <pic:blipFill>
-                          <a:blip r:embed="rId99"/>
-                          <a:srcRect b="0" l="0" r="0" t="0"/>
-                          <a:stretch>
-                            <a:fillRect/>
-                          </a:stretch>
-                        </pic:blipFill>
-                        <pic:spPr>
-                          <a:xfrm>
-                            <a:off x="0" y="0"/>
-                            <a:ext cx="304800" cy="304800"/>
-                          </a:xfrm>
-                          <a:prstGeom prst="rect"/>
-                          <a:ln/>
-                        </pic:spPr>
-                      </pic:pic>
-                    </a:graphicData>
-                  </a:graphic>
-                </wp:inline>
-              </w:drawing>
-            </w:r>
-            <w:r>
-              <w:rPr>
-                <w:rtl w:val="0"/>
-              </w:rPr>
-            </w:r>
-          </w:p>
-        </w:tc>
-        <w:tc>
-          <w:tcPr>
-            <w:tcBorders>
-              <w:top w:color="000000" w:space="0" w:sz="4" w:val="single"/>
-              <w:left w:color="000000" w:space="0" w:sz="4" w:val="single"/>
-              <w:bottom w:color="000000" w:space="0" w:sz="4" w:val="single"/>
-              <w:right w:color="000000" w:space="0" w:sz="4" w:val="single"/>
-            </w:tcBorders>
-            <w:tcMar>
-              <w:top w:w="100.0" w:type="dxa"/>
-              <w:left w:w="100.0" w:type="dxa"/>
-              <w:bottom w:w="100.0" w:type="dxa"/>
-              <w:right w:w="100.0" w:type="dxa"/>
-            </w:tcMar>
-            <w:vAlign w:val="top"/>
-          </w:tcPr>
-          <w:p>
-            <w:pPr>
-              <w:rPr>
-                <w:highlight w:val="white"/>
-              </w:rPr>
-            </w:pPr>
-            <w:r>
-              <w:rPr>
-                <w:highlight w:val="white"/>
-              </w:rPr>
-              <w:drawing>
-                <wp:inline distB="114300" distT="114300" distL="114300" distR="114300">
-                  <wp:extent cx="304800" cy="304800"/>
-                  <wp:effectExtent b="0" l="0" r="0" t="0"/>
-                  <wp:docPr id="45" name="image27.png"/>
-                  <a:graphic>
-                    <a:graphicData uri="http://schemas.openxmlformats.org/drawingml/2006/picture">
-                      <pic:pic>
-                        <pic:nvPicPr>
-                          <pic:cNvPr id="0" name="image27.png"/>
-                          <pic:cNvPicPr preferRelativeResize="0"/>
-                        </pic:nvPicPr>
-                        <pic:blipFill>
-                          <a:blip r:embed="rId100"/>
-                          <a:srcRect b="0" l="0" r="0" t="0"/>
-                          <a:stretch>
-                            <a:fillRect/>
-                          </a:stretch>
-                        </pic:blipFill>
-                        <pic:spPr>
-                          <a:xfrm>
-                            <a:off x="0" y="0"/>
-                            <a:ext cx="304800" cy="304800"/>
-                          </a:xfrm>
-                          <a:prstGeom prst="rect"/>
-                          <a:ln/>
-                        </pic:spPr>
-                      </pic:pic>
-                    </a:graphicData>
-                  </a:graphic>
-                </wp:inline>
-              </w:drawing>
-            </w:r>
-            <w:r>
-              <w:rPr>
-                <w:rtl w:val="0"/>
-              </w:rPr>
-            </w:r>
-          </w:p>
-        </w:tc>
-        <w:tc>
-          <w:tcPr>
-            <w:tcBorders>
-              <w:top w:color="000000" w:space="0" w:sz="4" w:val="single"/>
-              <w:left w:color="000000" w:space="0" w:sz="4" w:val="single"/>
-              <w:bottom w:color="000000" w:space="0" w:sz="4" w:val="single"/>
-              <w:right w:color="000000" w:space="0" w:sz="4" w:val="single"/>
-            </w:tcBorders>
-            <w:tcMar>
-              <w:top w:w="100.0" w:type="dxa"/>
-              <w:left w:w="100.0" w:type="dxa"/>
-              <w:bottom w:w="100.0" w:type="dxa"/>
-              <w:right w:w="100.0" w:type="dxa"/>
-            </w:tcMar>
-            <w:vAlign w:val="top"/>
-          </w:tcPr>
-          <w:p>
-            <w:pPr>
-              <w:rPr>
-                <w:highlight w:val="white"/>
-              </w:rPr>
-            </w:pPr>
-            <w:r>
-              <w:rPr>
-                <w:highlight w:val="white"/>
-              </w:rPr>
-              <w:drawing>
-                <wp:inline distB="114300" distT="114300" distL="114300" distR="114300">
-                  <wp:extent cx="304800" cy="304800"/>
-                  <wp:effectExtent b="0" l="0" r="0" t="0"/>
-                  <wp:docPr id="113" name="image100.png"/>
-                  <a:graphic>
-                    <a:graphicData uri="http://schemas.openxmlformats.org/drawingml/2006/picture">
-                      <pic:pic>
-                        <pic:nvPicPr>
-                          <pic:cNvPr id="0" name="image100.png"/>
-                          <pic:cNvPicPr preferRelativeResize="0"/>
-                        </pic:nvPicPr>
-                        <pic:blipFill>
-                          <a:blip r:embed="rId101"/>
-                          <a:srcRect b="0" l="0" r="0" t="0"/>
-                          <a:stretch>
-                            <a:fillRect/>
-                          </a:stretch>
-                        </pic:blipFill>
-                        <pic:spPr>
-                          <a:xfrm>
-                            <a:off x="0" y="0"/>
-                            <a:ext cx="304800" cy="304800"/>
-                          </a:xfrm>
-                          <a:prstGeom prst="rect"/>
-                          <a:ln/>
-                        </pic:spPr>
-                      </pic:pic>
-                    </a:graphicData>
-                  </a:graphic>
-                </wp:inline>
-              </w:drawing>
-            </w:r>
-            <w:r>
-              <w:rPr>
-                <w:rtl w:val="0"/>
-              </w:rPr>
-            </w:r>
-          </w:p>
-        </w:tc>
-        <w:tc>
-          <w:tcPr>
-            <w:tcBorders>
-              <w:top w:color="000000" w:space="0" w:sz="4" w:val="single"/>
-              <w:left w:color="000000" w:space="0" w:sz="4" w:val="single"/>
-              <w:bottom w:color="000000" w:space="0" w:sz="4" w:val="single"/>
-              <w:right w:color="000000" w:space="0" w:sz="4" w:val="single"/>
-            </w:tcBorders>
-            <w:tcMar>
-              <w:top w:w="100.0" w:type="dxa"/>
-              <w:left w:w="100.0" w:type="dxa"/>
-              <w:bottom w:w="100.0" w:type="dxa"/>
-              <w:right w:w="100.0" w:type="dxa"/>
-            </w:tcMar>
-            <w:vAlign w:val="top"/>
-          </w:tcPr>
-          <w:p>
-            <w:pPr>
-              <w:rPr>
-                <w:highlight w:val="white"/>
-              </w:rPr>
-            </w:pPr>
-            <w:r>
-              <w:rPr>
-                <w:highlight w:val="white"/>
-              </w:rPr>
-              <w:drawing>
-                <wp:inline distB="114300" distT="114300" distL="114300" distR="114300">
-                  <wp:extent cx="304800" cy="304800"/>
-                  <wp:effectExtent b="0" l="0" r="0" t="0"/>
-                  <wp:docPr id="42" name="image31.png"/>
-                  <a:graphic>
-                    <a:graphicData uri="http://schemas.openxmlformats.org/drawingml/2006/picture">
-                      <pic:pic>
-                        <pic:nvPicPr>
-                          <pic:cNvPr id="0" name="image31.png"/>
-                          <pic:cNvPicPr preferRelativeResize="0"/>
-                        </pic:nvPicPr>
-                        <pic:blipFill>
                           <a:blip r:embed="rId102"/>
                           <a:srcRect b="0" l="0" r="0" t="0"/>
                           <a:stretch>
@@ -8121,12 +8121,12 @@
                 <wp:inline distB="114300" distT="114300" distL="114300" distR="114300">
                   <wp:extent cx="304800" cy="304800"/>
                   <wp:effectExtent b="0" l="0" r="0" t="0"/>
-                  <wp:docPr id="70" name="image50.png"/>
-                  <a:graphic>
-                    <a:graphicData uri="http://schemas.openxmlformats.org/drawingml/2006/picture">
-                      <pic:pic>
-                        <pic:nvPicPr>
-                          <pic:cNvPr id="0" name="image50.png"/>
+                  <wp:docPr id="70" name="image52.png"/>
+                  <a:graphic>
+                    <a:graphicData uri="http://schemas.openxmlformats.org/drawingml/2006/picture">
+                      <pic:pic>
+                        <pic:nvPicPr>
+                          <pic:cNvPr id="0" name="image52.png"/>
                           <pic:cNvPicPr preferRelativeResize="0"/>
                         </pic:nvPicPr>
                         <pic:blipFill>
@@ -8187,12 +8187,12 @@
                 <wp:inline distB="114300" distT="114300" distL="114300" distR="114300">
                   <wp:extent cx="304800" cy="304800"/>
                   <wp:effectExtent b="0" l="0" r="0" t="0"/>
-                  <wp:docPr id="118" name="image106.png"/>
-                  <a:graphic>
-                    <a:graphicData uri="http://schemas.openxmlformats.org/drawingml/2006/picture">
-                      <pic:pic>
-                        <pic:nvPicPr>
-                          <pic:cNvPr id="0" name="image106.png"/>
+                  <wp:docPr id="118" name="image102.png"/>
+                  <a:graphic>
+                    <a:graphicData uri="http://schemas.openxmlformats.org/drawingml/2006/picture">
+                      <pic:pic>
+                        <pic:nvPicPr>
+                          <pic:cNvPr id="0" name="image102.png"/>
                           <pic:cNvPicPr preferRelativeResize="0"/>
                         </pic:nvPicPr>
                         <pic:blipFill>
@@ -8253,12 +8253,12 @@
                 <wp:inline distB="114300" distT="114300" distL="114300" distR="114300">
                   <wp:extent cx="304800" cy="304800"/>
                   <wp:effectExtent b="0" l="0" r="0" t="0"/>
-                  <wp:docPr id="96" name="image85.png"/>
-                  <a:graphic>
-                    <a:graphicData uri="http://schemas.openxmlformats.org/drawingml/2006/picture">
-                      <pic:pic>
-                        <pic:nvPicPr>
-                          <pic:cNvPr id="0" name="image85.png"/>
+                  <wp:docPr id="96" name="image93.png"/>
+                  <a:graphic>
+                    <a:graphicData uri="http://schemas.openxmlformats.org/drawingml/2006/picture">
+                      <pic:pic>
+                        <pic:nvPicPr>
+                          <pic:cNvPr id="0" name="image93.png"/>
                           <pic:cNvPicPr preferRelativeResize="0"/>
                         </pic:nvPicPr>
                         <pic:blipFill>
@@ -8319,12 +8319,12 @@
                 <wp:inline distB="114300" distT="114300" distL="114300" distR="114300">
                   <wp:extent cx="304800" cy="304800"/>
                   <wp:effectExtent b="0" l="0" r="0" t="0"/>
-                  <wp:docPr id="78" name="image69.png"/>
-                  <a:graphic>
-                    <a:graphicData uri="http://schemas.openxmlformats.org/drawingml/2006/picture">
-                      <pic:pic>
-                        <pic:nvPicPr>
-                          <pic:cNvPr id="0" name="image69.png"/>
+                  <wp:docPr id="78" name="image67.png"/>
+                  <a:graphic>
+                    <a:graphicData uri="http://schemas.openxmlformats.org/drawingml/2006/picture">
+                      <pic:pic>
+                        <pic:nvPicPr>
+                          <pic:cNvPr id="0" name="image67.png"/>
                           <pic:cNvPicPr preferRelativeResize="0"/>
                         </pic:nvPicPr>
                         <pic:blipFill>
@@ -8455,12 +8455,12 @@
                 <wp:inline distB="114300" distT="114300" distL="114300" distR="114300">
                   <wp:extent cx="304800" cy="304800"/>
                   <wp:effectExtent b="0" l="0" r="0" t="0"/>
-                  <wp:docPr id="40" name="image25.png"/>
-                  <a:graphic>
-                    <a:graphicData uri="http://schemas.openxmlformats.org/drawingml/2006/picture">
-                      <pic:pic>
-                        <pic:nvPicPr>
-                          <pic:cNvPr id="0" name="image25.png"/>
+                  <wp:docPr id="40" name="image18.png"/>
+                  <a:graphic>
+                    <a:graphicData uri="http://schemas.openxmlformats.org/drawingml/2006/picture">
+                      <pic:pic>
+                        <pic:nvPicPr>
+                          <pic:cNvPr id="0" name="image18.png"/>
                           <pic:cNvPicPr preferRelativeResize="0"/>
                         </pic:nvPicPr>
                         <pic:blipFill>
@@ -8521,12 +8521,12 @@
                 <wp:inline distB="114300" distT="114300" distL="114300" distR="114300">
                   <wp:extent cx="304800" cy="304800"/>
                   <wp:effectExtent b="0" l="0" r="0" t="0"/>
-                  <wp:docPr id="84" name="image65.png"/>
-                  <a:graphic>
-                    <a:graphicData uri="http://schemas.openxmlformats.org/drawingml/2006/picture">
-                      <pic:pic>
-                        <pic:nvPicPr>
-                          <pic:cNvPr id="0" name="image65.png"/>
+                  <wp:docPr id="84" name="image85.png"/>
+                  <a:graphic>
+                    <a:graphicData uri="http://schemas.openxmlformats.org/drawingml/2006/picture">
+                      <pic:pic>
+                        <pic:nvPicPr>
+                          <pic:cNvPr id="0" name="image85.png"/>
                           <pic:cNvPicPr preferRelativeResize="0"/>
                         </pic:nvPicPr>
                         <pic:blipFill>
@@ -8587,12 +8587,12 @@
                 <wp:inline distB="114300" distT="114300" distL="114300" distR="114300">
                   <wp:extent cx="304800" cy="304800"/>
                   <wp:effectExtent b="0" l="0" r="0" t="0"/>
-                  <wp:docPr id="43" name="image22.png"/>
-                  <a:graphic>
-                    <a:graphicData uri="http://schemas.openxmlformats.org/drawingml/2006/picture">
-                      <pic:pic>
-                        <pic:nvPicPr>
-                          <pic:cNvPr id="0" name="image22.png"/>
+                  <wp:docPr id="43" name="image34.png"/>
+                  <a:graphic>
+                    <a:graphicData uri="http://schemas.openxmlformats.org/drawingml/2006/picture">
+                      <pic:pic>
+                        <pic:nvPicPr>
+                          <pic:cNvPr id="0" name="image34.png"/>
                           <pic:cNvPicPr preferRelativeResize="0"/>
                         </pic:nvPicPr>
                         <pic:blipFill>
@@ -8653,12 +8653,12 @@
                 <wp:inline distB="114300" distT="114300" distL="114300" distR="114300">
                   <wp:extent cx="304800" cy="304800"/>
                   <wp:effectExtent b="0" l="0" r="0" t="0"/>
-                  <wp:docPr id="99" name="image93.png"/>
-                  <a:graphic>
-                    <a:graphicData uri="http://schemas.openxmlformats.org/drawingml/2006/picture">
-                      <pic:pic>
-                        <pic:nvPicPr>
-                          <pic:cNvPr id="0" name="image93.png"/>
+                  <wp:docPr id="99" name="image98.png"/>
+                  <a:graphic>
+                    <a:graphicData uri="http://schemas.openxmlformats.org/drawingml/2006/picture">
+                      <pic:pic>
+                        <pic:nvPicPr>
+                          <pic:cNvPr id="0" name="image98.png"/>
                           <pic:cNvPicPr preferRelativeResize="0"/>
                         </pic:nvPicPr>
                         <pic:blipFill>
@@ -8719,7 +8719,271 @@
                 <wp:inline distB="114300" distT="114300" distL="114300" distR="114300">
                   <wp:extent cx="304800" cy="304800"/>
                   <wp:effectExtent b="0" l="0" r="0" t="0"/>
-                  <wp:docPr id="117" name="image96.png"/>
+                  <wp:docPr id="117" name="image95.png"/>
+                  <a:graphic>
+                    <a:graphicData uri="http://schemas.openxmlformats.org/drawingml/2006/picture">
+                      <pic:pic>
+                        <pic:nvPicPr>
+                          <pic:cNvPr id="0" name="image95.png"/>
+                          <pic:cNvPicPr preferRelativeResize="0"/>
+                        </pic:nvPicPr>
+                        <pic:blipFill>
+                          <a:blip r:embed="rId112"/>
+                          <a:srcRect b="0" l="0" r="0" t="0"/>
+                          <a:stretch>
+                            <a:fillRect/>
+                          </a:stretch>
+                        </pic:blipFill>
+                        <pic:spPr>
+                          <a:xfrm>
+                            <a:off x="0" y="0"/>
+                            <a:ext cx="304800" cy="304800"/>
+                          </a:xfrm>
+                          <a:prstGeom prst="rect"/>
+                          <a:ln/>
+                        </pic:spPr>
+                      </pic:pic>
+                    </a:graphicData>
+                  </a:graphic>
+                </wp:inline>
+              </w:drawing>
+            </w:r>
+            <w:r>
+              <w:rPr>
+                <w:rtl w:val="0"/>
+              </w:rPr>
+            </w:r>
+          </w:p>
+        </w:tc>
+        <w:tc>
+          <w:tcPr>
+            <w:tcBorders>
+              <w:top w:color="000000" w:space="0" w:sz="4" w:val="single"/>
+              <w:left w:color="000000" w:space="0" w:sz="4" w:val="single"/>
+              <w:bottom w:color="000000" w:space="0" w:sz="4" w:val="single"/>
+              <w:right w:color="000000" w:space="0" w:sz="4" w:val="single"/>
+            </w:tcBorders>
+            <w:tcMar>
+              <w:top w:w="100.0" w:type="dxa"/>
+              <w:left w:w="100.0" w:type="dxa"/>
+              <w:bottom w:w="100.0" w:type="dxa"/>
+              <w:right w:w="100.0" w:type="dxa"/>
+            </w:tcMar>
+            <w:vAlign w:val="top"/>
+          </w:tcPr>
+          <w:p>
+            <w:pPr>
+              <w:rPr>
+                <w:highlight w:val="white"/>
+              </w:rPr>
+            </w:pPr>
+            <w:r>
+              <w:rPr>
+                <w:highlight w:val="white"/>
+              </w:rPr>
+              <w:drawing>
+                <wp:inline distB="114300" distT="114300" distL="114300" distR="114300">
+                  <wp:extent cx="304800" cy="304800"/>
+                  <wp:effectExtent b="0" l="0" r="0" t="0"/>
+                  <wp:docPr id="24" name="image16.png"/>
+                  <a:graphic>
+                    <a:graphicData uri="http://schemas.openxmlformats.org/drawingml/2006/picture">
+                      <pic:pic>
+                        <pic:nvPicPr>
+                          <pic:cNvPr id="0" name="image16.png"/>
+                          <pic:cNvPicPr preferRelativeResize="0"/>
+                        </pic:nvPicPr>
+                        <pic:blipFill>
+                          <a:blip r:embed="rId113"/>
+                          <a:srcRect b="0" l="0" r="0" t="0"/>
+                          <a:stretch>
+                            <a:fillRect/>
+                          </a:stretch>
+                        </pic:blipFill>
+                        <pic:spPr>
+                          <a:xfrm>
+                            <a:off x="0" y="0"/>
+                            <a:ext cx="304800" cy="304800"/>
+                          </a:xfrm>
+                          <a:prstGeom prst="rect"/>
+                          <a:ln/>
+                        </pic:spPr>
+                      </pic:pic>
+                    </a:graphicData>
+                  </a:graphic>
+                </wp:inline>
+              </w:drawing>
+            </w:r>
+            <w:r>
+              <w:rPr>
+                <w:rtl w:val="0"/>
+              </w:rPr>
+            </w:r>
+          </w:p>
+        </w:tc>
+        <w:tc>
+          <w:tcPr>
+            <w:tcBorders>
+              <w:top w:color="000000" w:space="0" w:sz="4" w:val="single"/>
+              <w:left w:color="000000" w:space="0" w:sz="4" w:val="single"/>
+              <w:bottom w:color="000000" w:space="0" w:sz="4" w:val="single"/>
+              <w:right w:color="000000" w:space="0" w:sz="4" w:val="single"/>
+            </w:tcBorders>
+            <w:tcMar>
+              <w:top w:w="100.0" w:type="dxa"/>
+              <w:left w:w="100.0" w:type="dxa"/>
+              <w:bottom w:w="100.0" w:type="dxa"/>
+              <w:right w:w="100.0" w:type="dxa"/>
+            </w:tcMar>
+            <w:vAlign w:val="top"/>
+          </w:tcPr>
+          <w:p>
+            <w:pPr>
+              <w:rPr>
+                <w:highlight w:val="white"/>
+              </w:rPr>
+            </w:pPr>
+            <w:r>
+              <w:rPr>
+                <w:highlight w:val="white"/>
+              </w:rPr>
+              <w:drawing>
+                <wp:inline distB="114300" distT="114300" distL="114300" distR="114300">
+                  <wp:extent cx="304800" cy="304800"/>
+                  <wp:effectExtent b="0" l="0" r="0" t="0"/>
+                  <wp:docPr id="66" name="image47.png"/>
+                  <a:graphic>
+                    <a:graphicData uri="http://schemas.openxmlformats.org/drawingml/2006/picture">
+                      <pic:pic>
+                        <pic:nvPicPr>
+                          <pic:cNvPr id="0" name="image47.png"/>
+                          <pic:cNvPicPr preferRelativeResize="0"/>
+                        </pic:nvPicPr>
+                        <pic:blipFill>
+                          <a:blip r:embed="rId114"/>
+                          <a:srcRect b="0" l="0" r="0" t="0"/>
+                          <a:stretch>
+                            <a:fillRect/>
+                          </a:stretch>
+                        </pic:blipFill>
+                        <pic:spPr>
+                          <a:xfrm>
+                            <a:off x="0" y="0"/>
+                            <a:ext cx="304800" cy="304800"/>
+                          </a:xfrm>
+                          <a:prstGeom prst="rect"/>
+                          <a:ln/>
+                        </pic:spPr>
+                      </pic:pic>
+                    </a:graphicData>
+                  </a:graphic>
+                </wp:inline>
+              </w:drawing>
+            </w:r>
+            <w:r>
+              <w:rPr>
+                <w:rtl w:val="0"/>
+              </w:rPr>
+            </w:r>
+          </w:p>
+        </w:tc>
+        <w:tc>
+          <w:tcPr>
+            <w:tcBorders>
+              <w:top w:color="000000" w:space="0" w:sz="4" w:val="single"/>
+              <w:left w:color="000000" w:space="0" w:sz="4" w:val="single"/>
+              <w:bottom w:color="000000" w:space="0" w:sz="4" w:val="single"/>
+              <w:right w:color="000000" w:space="0" w:sz="4" w:val="single"/>
+            </w:tcBorders>
+            <w:tcMar>
+              <w:top w:w="100.0" w:type="dxa"/>
+              <w:left w:w="100.0" w:type="dxa"/>
+              <w:bottom w:w="100.0" w:type="dxa"/>
+              <w:right w:w="100.0" w:type="dxa"/>
+            </w:tcMar>
+            <w:vAlign w:val="top"/>
+          </w:tcPr>
+          <w:p>
+            <w:pPr>
+              <w:rPr>
+                <w:highlight w:val="white"/>
+              </w:rPr>
+            </w:pPr>
+            <w:r>
+              <w:rPr>
+                <w:highlight w:val="white"/>
+              </w:rPr>
+              <w:drawing>
+                <wp:inline distB="114300" distT="114300" distL="114300" distR="114300">
+                  <wp:extent cx="304800" cy="304800"/>
+                  <wp:effectExtent b="0" l="0" r="0" t="0"/>
+                  <wp:docPr id="69" name="image48.png"/>
+                  <a:graphic>
+                    <a:graphicData uri="http://schemas.openxmlformats.org/drawingml/2006/picture">
+                      <pic:pic>
+                        <pic:nvPicPr>
+                          <pic:cNvPr id="0" name="image48.png"/>
+                          <pic:cNvPicPr preferRelativeResize="0"/>
+                        </pic:nvPicPr>
+                        <pic:blipFill>
+                          <a:blip r:embed="rId115"/>
+                          <a:srcRect b="0" l="0" r="0" t="0"/>
+                          <a:stretch>
+                            <a:fillRect/>
+                          </a:stretch>
+                        </pic:blipFill>
+                        <pic:spPr>
+                          <a:xfrm>
+                            <a:off x="0" y="0"/>
+                            <a:ext cx="304800" cy="304800"/>
+                          </a:xfrm>
+                          <a:prstGeom prst="rect"/>
+                          <a:ln/>
+                        </pic:spPr>
+                      </pic:pic>
+                    </a:graphicData>
+                  </a:graphic>
+                </wp:inline>
+              </w:drawing>
+            </w:r>
+            <w:r>
+              <w:rPr>
+                <w:rtl w:val="0"/>
+              </w:rPr>
+            </w:r>
+          </w:p>
+        </w:tc>
+        <w:tc>
+          <w:tcPr>
+            <w:tcBorders>
+              <w:top w:color="000000" w:space="0" w:sz="4" w:val="single"/>
+              <w:left w:color="000000" w:space="0" w:sz="4" w:val="single"/>
+              <w:bottom w:color="000000" w:space="0" w:sz="4" w:val="single"/>
+              <w:right w:color="000000" w:space="0" w:sz="4" w:val="single"/>
+            </w:tcBorders>
+            <w:tcMar>
+              <w:top w:w="100.0" w:type="dxa"/>
+              <w:left w:w="100.0" w:type="dxa"/>
+              <w:bottom w:w="100.0" w:type="dxa"/>
+              <w:right w:w="100.0" w:type="dxa"/>
+            </w:tcMar>
+            <w:vAlign w:val="top"/>
+          </w:tcPr>
+          <w:p>
+            <w:pPr>
+              <w:rPr>
+                <w:highlight w:val="white"/>
+              </w:rPr>
+            </w:pPr>
+            <w:r>
+              <w:rPr>
+                <w:highlight w:val="white"/>
+              </w:rPr>
+              <w:drawing>
+                <wp:inline distB="114300" distT="114300" distL="114300" distR="114300">
+                  <wp:extent cx="304800" cy="304800"/>
+                  <wp:effectExtent b="0" l="0" r="0" t="0"/>
+                  <wp:docPr id="111" name="image96.png"/>
                   <a:graphic>
                     <a:graphicData uri="http://schemas.openxmlformats.org/drawingml/2006/picture">
                       <pic:pic>
@@ -8728,270 +8992,6 @@
                           <pic:cNvPicPr preferRelativeResize="0"/>
                         </pic:nvPicPr>
                         <pic:blipFill>
-                          <a:blip r:embed="rId112"/>
-                          <a:srcRect b="0" l="0" r="0" t="0"/>
-                          <a:stretch>
-                            <a:fillRect/>
-                          </a:stretch>
-                        </pic:blipFill>
-                        <pic:spPr>
-                          <a:xfrm>
-                            <a:off x="0" y="0"/>
-                            <a:ext cx="304800" cy="304800"/>
-                          </a:xfrm>
-                          <a:prstGeom prst="rect"/>
-                          <a:ln/>
-                        </pic:spPr>
-                      </pic:pic>
-                    </a:graphicData>
-                  </a:graphic>
-                </wp:inline>
-              </w:drawing>
-            </w:r>
-            <w:r>
-              <w:rPr>
-                <w:rtl w:val="0"/>
-              </w:rPr>
-            </w:r>
-          </w:p>
-        </w:tc>
-        <w:tc>
-          <w:tcPr>
-            <w:tcBorders>
-              <w:top w:color="000000" w:space="0" w:sz="4" w:val="single"/>
-              <w:left w:color="000000" w:space="0" w:sz="4" w:val="single"/>
-              <w:bottom w:color="000000" w:space="0" w:sz="4" w:val="single"/>
-              <w:right w:color="000000" w:space="0" w:sz="4" w:val="single"/>
-            </w:tcBorders>
-            <w:tcMar>
-              <w:top w:w="100.0" w:type="dxa"/>
-              <w:left w:w="100.0" w:type="dxa"/>
-              <w:bottom w:w="100.0" w:type="dxa"/>
-              <w:right w:w="100.0" w:type="dxa"/>
-            </w:tcMar>
-            <w:vAlign w:val="top"/>
-          </w:tcPr>
-          <w:p>
-            <w:pPr>
-              <w:rPr>
-                <w:highlight w:val="white"/>
-              </w:rPr>
-            </w:pPr>
-            <w:r>
-              <w:rPr>
-                <w:highlight w:val="white"/>
-              </w:rPr>
-              <w:drawing>
-                <wp:inline distB="114300" distT="114300" distL="114300" distR="114300">
-                  <wp:extent cx="304800" cy="304800"/>
-                  <wp:effectExtent b="0" l="0" r="0" t="0"/>
-                  <wp:docPr id="24" name="image18.png"/>
-                  <a:graphic>
-                    <a:graphicData uri="http://schemas.openxmlformats.org/drawingml/2006/picture">
-                      <pic:pic>
-                        <pic:nvPicPr>
-                          <pic:cNvPr id="0" name="image18.png"/>
-                          <pic:cNvPicPr preferRelativeResize="0"/>
-                        </pic:nvPicPr>
-                        <pic:blipFill>
-                          <a:blip r:embed="rId113"/>
-                          <a:srcRect b="0" l="0" r="0" t="0"/>
-                          <a:stretch>
-                            <a:fillRect/>
-                          </a:stretch>
-                        </pic:blipFill>
-                        <pic:spPr>
-                          <a:xfrm>
-                            <a:off x="0" y="0"/>
-                            <a:ext cx="304800" cy="304800"/>
-                          </a:xfrm>
-                          <a:prstGeom prst="rect"/>
-                          <a:ln/>
-                        </pic:spPr>
-                      </pic:pic>
-                    </a:graphicData>
-                  </a:graphic>
-                </wp:inline>
-              </w:drawing>
-            </w:r>
-            <w:r>
-              <w:rPr>
-                <w:rtl w:val="0"/>
-              </w:rPr>
-            </w:r>
-          </w:p>
-        </w:tc>
-        <w:tc>
-          <w:tcPr>
-            <w:tcBorders>
-              <w:top w:color="000000" w:space="0" w:sz="4" w:val="single"/>
-              <w:left w:color="000000" w:space="0" w:sz="4" w:val="single"/>
-              <w:bottom w:color="000000" w:space="0" w:sz="4" w:val="single"/>
-              <w:right w:color="000000" w:space="0" w:sz="4" w:val="single"/>
-            </w:tcBorders>
-            <w:tcMar>
-              <w:top w:w="100.0" w:type="dxa"/>
-              <w:left w:w="100.0" w:type="dxa"/>
-              <w:bottom w:w="100.0" w:type="dxa"/>
-              <w:right w:w="100.0" w:type="dxa"/>
-            </w:tcMar>
-            <w:vAlign w:val="top"/>
-          </w:tcPr>
-          <w:p>
-            <w:pPr>
-              <w:rPr>
-                <w:highlight w:val="white"/>
-              </w:rPr>
-            </w:pPr>
-            <w:r>
-              <w:rPr>
-                <w:highlight w:val="white"/>
-              </w:rPr>
-              <w:drawing>
-                <wp:inline distB="114300" distT="114300" distL="114300" distR="114300">
-                  <wp:extent cx="304800" cy="304800"/>
-                  <wp:effectExtent b="0" l="0" r="0" t="0"/>
-                  <wp:docPr id="66" name="image72.png"/>
-                  <a:graphic>
-                    <a:graphicData uri="http://schemas.openxmlformats.org/drawingml/2006/picture">
-                      <pic:pic>
-                        <pic:nvPicPr>
-                          <pic:cNvPr id="0" name="image72.png"/>
-                          <pic:cNvPicPr preferRelativeResize="0"/>
-                        </pic:nvPicPr>
-                        <pic:blipFill>
-                          <a:blip r:embed="rId114"/>
-                          <a:srcRect b="0" l="0" r="0" t="0"/>
-                          <a:stretch>
-                            <a:fillRect/>
-                          </a:stretch>
-                        </pic:blipFill>
-                        <pic:spPr>
-                          <a:xfrm>
-                            <a:off x="0" y="0"/>
-                            <a:ext cx="304800" cy="304800"/>
-                          </a:xfrm>
-                          <a:prstGeom prst="rect"/>
-                          <a:ln/>
-                        </pic:spPr>
-                      </pic:pic>
-                    </a:graphicData>
-                  </a:graphic>
-                </wp:inline>
-              </w:drawing>
-            </w:r>
-            <w:r>
-              <w:rPr>
-                <w:rtl w:val="0"/>
-              </w:rPr>
-            </w:r>
-          </w:p>
-        </w:tc>
-        <w:tc>
-          <w:tcPr>
-            <w:tcBorders>
-              <w:top w:color="000000" w:space="0" w:sz="4" w:val="single"/>
-              <w:left w:color="000000" w:space="0" w:sz="4" w:val="single"/>
-              <w:bottom w:color="000000" w:space="0" w:sz="4" w:val="single"/>
-              <w:right w:color="000000" w:space="0" w:sz="4" w:val="single"/>
-            </w:tcBorders>
-            <w:tcMar>
-              <w:top w:w="100.0" w:type="dxa"/>
-              <w:left w:w="100.0" w:type="dxa"/>
-              <w:bottom w:w="100.0" w:type="dxa"/>
-              <w:right w:w="100.0" w:type="dxa"/>
-            </w:tcMar>
-            <w:vAlign w:val="top"/>
-          </w:tcPr>
-          <w:p>
-            <w:pPr>
-              <w:rPr>
-                <w:highlight w:val="white"/>
-              </w:rPr>
-            </w:pPr>
-            <w:r>
-              <w:rPr>
-                <w:highlight w:val="white"/>
-              </w:rPr>
-              <w:drawing>
-                <wp:inline distB="114300" distT="114300" distL="114300" distR="114300">
-                  <wp:extent cx="304800" cy="304800"/>
-                  <wp:effectExtent b="0" l="0" r="0" t="0"/>
-                  <wp:docPr id="69" name="image49.png"/>
-                  <a:graphic>
-                    <a:graphicData uri="http://schemas.openxmlformats.org/drawingml/2006/picture">
-                      <pic:pic>
-                        <pic:nvPicPr>
-                          <pic:cNvPr id="0" name="image49.png"/>
-                          <pic:cNvPicPr preferRelativeResize="0"/>
-                        </pic:nvPicPr>
-                        <pic:blipFill>
-                          <a:blip r:embed="rId115"/>
-                          <a:srcRect b="0" l="0" r="0" t="0"/>
-                          <a:stretch>
-                            <a:fillRect/>
-                          </a:stretch>
-                        </pic:blipFill>
-                        <pic:spPr>
-                          <a:xfrm>
-                            <a:off x="0" y="0"/>
-                            <a:ext cx="304800" cy="304800"/>
-                          </a:xfrm>
-                          <a:prstGeom prst="rect"/>
-                          <a:ln/>
-                        </pic:spPr>
-                      </pic:pic>
-                    </a:graphicData>
-                  </a:graphic>
-                </wp:inline>
-              </w:drawing>
-            </w:r>
-            <w:r>
-              <w:rPr>
-                <w:rtl w:val="0"/>
-              </w:rPr>
-            </w:r>
-          </w:p>
-        </w:tc>
-        <w:tc>
-          <w:tcPr>
-            <w:tcBorders>
-              <w:top w:color="000000" w:space="0" w:sz="4" w:val="single"/>
-              <w:left w:color="000000" w:space="0" w:sz="4" w:val="single"/>
-              <w:bottom w:color="000000" w:space="0" w:sz="4" w:val="single"/>
-              <w:right w:color="000000" w:space="0" w:sz="4" w:val="single"/>
-            </w:tcBorders>
-            <w:tcMar>
-              <w:top w:w="100.0" w:type="dxa"/>
-              <w:left w:w="100.0" w:type="dxa"/>
-              <w:bottom w:w="100.0" w:type="dxa"/>
-              <w:right w:w="100.0" w:type="dxa"/>
-            </w:tcMar>
-            <w:vAlign w:val="top"/>
-          </w:tcPr>
-          <w:p>
-            <w:pPr>
-              <w:rPr>
-                <w:highlight w:val="white"/>
-              </w:rPr>
-            </w:pPr>
-            <w:r>
-              <w:rPr>
-                <w:highlight w:val="white"/>
-              </w:rPr>
-              <w:drawing>
-                <wp:inline distB="114300" distT="114300" distL="114300" distR="114300">
-                  <wp:extent cx="304800" cy="304800"/>
-                  <wp:effectExtent b="0" l="0" r="0" t="0"/>
-                  <wp:docPr id="111" name="image104.png"/>
-                  <a:graphic>
-                    <a:graphicData uri="http://schemas.openxmlformats.org/drawingml/2006/picture">
-                      <pic:pic>
-                        <pic:nvPicPr>
-                          <pic:cNvPr id="0" name="image104.png"/>
-                          <pic:cNvPicPr preferRelativeResize="0"/>
-                        </pic:nvPicPr>
-                        <pic:blipFill>
                           <a:blip r:embed="rId116"/>
                           <a:srcRect b="0" l="0" r="0" t="0"/>
                           <a:stretch>
@@ -9049,12 +9049,12 @@
                 <wp:inline distB="114300" distT="114300" distL="114300" distR="114300">
                   <wp:extent cx="304800" cy="304800"/>
                   <wp:effectExtent b="0" l="0" r="0" t="0"/>
-                  <wp:docPr id="22" name="image15.png"/>
-                  <a:graphic>
-                    <a:graphicData uri="http://schemas.openxmlformats.org/drawingml/2006/picture">
-                      <pic:pic>
-                        <pic:nvPicPr>
-                          <pic:cNvPr id="0" name="image15.png"/>
+                  <wp:docPr id="22" name="image1.png"/>
+                  <a:graphic>
+                    <a:graphicData uri="http://schemas.openxmlformats.org/drawingml/2006/picture">
+                      <pic:pic>
+                        <pic:nvPicPr>
+                          <pic:cNvPr id="0" name="image1.png"/>
                           <pic:cNvPicPr preferRelativeResize="0"/>
                         </pic:nvPicPr>
                         <pic:blipFill>

</xml_diff>